<commit_message>
Added visualization txt files to thesisproposal.docx
</commit_message>
<xml_diff>
--- a/Thesis Proposal.docx
+++ b/Thesis Proposal.docx
@@ -148,6 +148,7 @@
           <w:szCs w:val="24"/>
         </w:rPr>
       </w:pPr>
+      <w:proofErr w:type="spellStart"/>
       <w:r>
         <w:rPr>
           <w:rFonts w:ascii="Times New Roman" w:hAnsi="Times New Roman" w:cs="Times New Roman"/>
@@ -155,21 +156,18 @@
           <w:color w:val="262626"/>
           <w:szCs w:val="24"/>
         </w:rPr>
-        <w:t>Blablabla: Decision Support System on E-Shopping Products through Graphical Visualization and Data Mining</w:t>
-      </w:r>
-    </w:p>
-    <w:p>
-      <w:pPr>
-        <w:spacing w:after="0" w:line="240" w:lineRule="auto"/>
-        <w:contextualSpacing/>
-        <w:jc w:val="center"/>
+        <w:t>Blablabla</w:t>
+      </w:r>
+      <w:proofErr w:type="spellEnd"/>
+      <w:r>
         <w:rPr>
           <w:rFonts w:ascii="Times New Roman" w:hAnsi="Times New Roman" w:cs="Times New Roman"/>
           <w:b/>
           <w:color w:val="262626"/>
           <w:szCs w:val="24"/>
         </w:rPr>
-      </w:pPr>
+        <w:t>: Decision Support System on E-Shopping Products through Graphical Visualization and Data Mining</w:t>
+      </w:r>
     </w:p>
     <w:p>
       <w:pPr>
@@ -179,6 +177,7 @@
         <w:rPr>
           <w:rFonts w:ascii="Times New Roman" w:hAnsi="Times New Roman" w:cs="Times New Roman"/>
           <w:b/>
+          <w:color w:val="262626"/>
           <w:szCs w:val="24"/>
         </w:rPr>
       </w:pPr>
@@ -198,6 +197,18 @@
     <w:p>
       <w:pPr>
         <w:spacing w:after="0" w:line="240" w:lineRule="auto"/>
+        <w:contextualSpacing/>
+        <w:jc w:val="center"/>
+        <w:rPr>
+          <w:rFonts w:ascii="Times New Roman" w:hAnsi="Times New Roman" w:cs="Times New Roman"/>
+          <w:b/>
+          <w:szCs w:val="24"/>
+        </w:rPr>
+      </w:pPr>
+    </w:p>
+    <w:p>
+      <w:pPr>
+        <w:spacing w:after="0" w:line="240" w:lineRule="auto"/>
         <w:rPr>
           <w:rFonts w:ascii="Times New Roman" w:hAnsi="Times New Roman" w:cs="Times New Roman"/>
           <w:szCs w:val="24"/>
@@ -363,12 +374,21 @@
           <w:szCs w:val="24"/>
         </w:rPr>
       </w:pPr>
+      <w:proofErr w:type="spellStart"/>
       <w:r>
         <w:rPr>
           <w:rFonts w:ascii="Times New Roman" w:hAnsi="Times New Roman" w:cs="Times New Roman"/>
           <w:szCs w:val="24"/>
         </w:rPr>
-        <w:t>Averos, Christian M.</w:t>
+        <w:t>Averos</w:t>
+      </w:r>
+      <w:proofErr w:type="spellEnd"/>
+      <w:r>
+        <w:rPr>
+          <w:rFonts w:ascii="Times New Roman" w:hAnsi="Times New Roman" w:cs="Times New Roman"/>
+          <w:szCs w:val="24"/>
+        </w:rPr>
+        <w:t>, Christian M.</w:t>
       </w:r>
     </w:p>
     <w:p>
@@ -390,12 +410,37 @@
           <w:szCs w:val="24"/>
         </w:rPr>
       </w:pPr>
+      <w:proofErr w:type="spellStart"/>
       <w:r>
         <w:rPr>
           <w:rFonts w:ascii="Times New Roman" w:hAnsi="Times New Roman" w:cs="Times New Roman"/>
           <w:szCs w:val="24"/>
         </w:rPr>
-        <w:t>Delicano, Jobea Ann F.</w:t>
+        <w:t>Delicano</w:t>
+      </w:r>
+      <w:proofErr w:type="spellEnd"/>
+      <w:r>
+        <w:rPr>
+          <w:rFonts w:ascii="Times New Roman" w:hAnsi="Times New Roman" w:cs="Times New Roman"/>
+          <w:szCs w:val="24"/>
+        </w:rPr>
+        <w:t xml:space="preserve">, </w:t>
+      </w:r>
+      <w:proofErr w:type="spellStart"/>
+      <w:r>
+        <w:rPr>
+          <w:rFonts w:ascii="Times New Roman" w:hAnsi="Times New Roman" w:cs="Times New Roman"/>
+          <w:szCs w:val="24"/>
+        </w:rPr>
+        <w:t>Jobea</w:t>
+      </w:r>
+      <w:proofErr w:type="spellEnd"/>
+      <w:r>
+        <w:rPr>
+          <w:rFonts w:ascii="Times New Roman" w:hAnsi="Times New Roman" w:cs="Times New Roman"/>
+          <w:szCs w:val="24"/>
+        </w:rPr>
+        <w:t xml:space="preserve"> Ann F.</w:t>
       </w:r>
     </w:p>
     <w:p>
@@ -878,6 +923,101 @@
           <w:b w:val="0"/>
         </w:rPr>
         <w:tab/>
+      </w:r>
+      <w:r>
+        <w:rPr>
+          <w:b w:val="0"/>
+        </w:rPr>
+        <w:t>Visualization is the representation of data in which is any technique for creating images, animations, and etc. to</w:t>
+      </w:r>
+      <w:r>
+        <w:rPr>
+          <w:b w:val="0"/>
+        </w:rPr>
+        <w:t xml:space="preserve"> </w:t>
+      </w:r>
+      <w:r>
+        <w:rPr>
+          <w:b w:val="0"/>
+        </w:rPr>
+        <w:t xml:space="preserve">convey a message. Truly, life would be boring if there weren't many colors or shapes around. Both became one of the major tools in life for differentiating </w:t>
+      </w:r>
+      <w:r>
+        <w:rPr>
+          <w:b w:val="0"/>
+        </w:rPr>
+        <w:lastRenderedPageBreak/>
+        <w:t>and comparing. In today's application of visualization, one of the tools it is used for, when it comes to websites and computer applications, is helping the users' on their experiences. It help them in the form</w:t>
+      </w:r>
+      <w:r>
+        <w:rPr>
+          <w:b w:val="0"/>
+        </w:rPr>
+        <w:t xml:space="preserve"> </w:t>
+      </w:r>
+      <w:r>
+        <w:rPr>
+          <w:b w:val="0"/>
+        </w:rPr>
+        <w:t>of 'navigation', or even the color and theme of the website to give more feeling of appropriate based on the contents.</w:t>
+      </w:r>
+    </w:p>
+    <w:p>
+      <w:pPr>
+        <w:pStyle w:val="MedranoThesisHeading2"/>
+        <w:rPr>
+          <w:b w:val="0"/>
+        </w:rPr>
+      </w:pPr>
+    </w:p>
+    <w:p>
+      <w:pPr>
+        <w:pStyle w:val="MedranoThesisHeading2"/>
+        <w:rPr>
+          <w:b w:val="0"/>
+        </w:rPr>
+      </w:pPr>
+      <w:r>
+        <w:rPr>
+          <w:b w:val="0"/>
+        </w:rPr>
+        <w:tab/>
+        <w:t>With the visualization as the main part of knowing, and critici</w:t>
+      </w:r>
+      <w:r>
+        <w:rPr>
+          <w:b w:val="0"/>
+        </w:rPr>
+        <w:t>zi</w:t>
+      </w:r>
+      <w:r>
+        <w:rPr>
+          <w:b w:val="0"/>
+        </w:rPr>
+        <w:t>ng, and differentiating can be implemented in a decision</w:t>
+      </w:r>
+      <w:r>
+        <w:rPr>
+          <w:b w:val="0"/>
+        </w:rPr>
+        <w:t>-</w:t>
+      </w:r>
+      <w:r>
+        <w:rPr>
+          <w:b w:val="0"/>
+        </w:rPr>
+        <w:t>support system in which colors and shape helps in choosing one in the items in question</w:t>
+      </w:r>
+      <w:r>
+        <w:rPr>
+          <w:b w:val="0"/>
+        </w:rPr>
+        <w:t xml:space="preserve">. </w:t>
+      </w:r>
+      <w:r>
+        <w:rPr>
+          <w:b w:val="0"/>
+        </w:rPr>
         <w:t>The researchers plan to build a system that caters in the selection of similar products in which the user has to</w:t>
       </w:r>
       <w:r>
@@ -902,14 +1042,7 @@
         <w:rPr>
           <w:b w:val="0"/>
         </w:rPr>
-        <w:t xml:space="preserve">satisfaction rate of the users in selecting. </w:t>
-      </w:r>
-      <w:r>
-        <w:rPr>
-          <w:b w:val="0"/>
-        </w:rPr>
-        <w:lastRenderedPageBreak/>
-        <w:t>Filtering only the 'best' deals in terms of reviews, quantity, and popularity</w:t>
+        <w:t>satisfaction rate of the users in selecting. Filtering only the 'best' deals in terms of reviews, quantity, and popularity</w:t>
       </w:r>
       <w:r>
         <w:rPr>
@@ -1085,6 +1218,7 @@
               <w:jc w:val="left"/>
             </w:pPr>
             <w:r>
+              <w:lastRenderedPageBreak/>
               <w:t>User search term</w:t>
             </w:r>
           </w:p>
@@ -1212,7 +1346,6 @@
         </w:numPr>
       </w:pPr>
       <w:r>
-        <w:lastRenderedPageBreak/>
         <w:t>What is the accuracy and reliability of the devised algorithm in getting the best deals?</w:t>
       </w:r>
     </w:p>
@@ -1287,6 +1420,7 @@
         <w:ind w:left="720"/>
       </w:pPr>
       <w:r>
+        <w:lastRenderedPageBreak/>
         <w:t>Future Researchers. This study will be a help as a guiding reference in making a system related to e-commerce.</w:t>
       </w:r>
     </w:p>
@@ -1353,11 +1487,19 @@
           <w:b w:val="0"/>
         </w:rPr>
       </w:pPr>
-      <w:r>
-        <w:rPr>
-          <w:b w:val="0"/>
-        </w:rPr>
-        <w:t>Lazada (lazada.com.ph)</w:t>
+      <w:proofErr w:type="spellStart"/>
+      <w:r>
+        <w:rPr>
+          <w:b w:val="0"/>
+        </w:rPr>
+        <w:t>Lazada</w:t>
+      </w:r>
+      <w:proofErr w:type="spellEnd"/>
+      <w:r>
+        <w:rPr>
+          <w:b w:val="0"/>
+        </w:rPr>
+        <w:t xml:space="preserve"> (lazada.com.ph)</w:t>
       </w:r>
     </w:p>
     <w:p>
@@ -1371,11 +1513,19 @@
           <w:b w:val="0"/>
         </w:rPr>
       </w:pPr>
-      <w:r>
-        <w:rPr>
-          <w:b w:val="0"/>
-        </w:rPr>
-        <w:t>Shopee (shopee.ph)</w:t>
+      <w:proofErr w:type="spellStart"/>
+      <w:r>
+        <w:rPr>
+          <w:b w:val="0"/>
+        </w:rPr>
+        <w:t>Shopee</w:t>
+      </w:r>
+      <w:proofErr w:type="spellEnd"/>
+      <w:r>
+        <w:rPr>
+          <w:b w:val="0"/>
+        </w:rPr>
+        <w:t xml:space="preserve"> (shopee.ph)</w:t>
       </w:r>
     </w:p>
     <w:p>
@@ -1407,11 +1557,19 @@
           <w:b w:val="0"/>
         </w:rPr>
       </w:pPr>
-      <w:r>
-        <w:rPr>
-          <w:b w:val="0"/>
-        </w:rPr>
-        <w:t>Zalora (zalora.com.ph)</w:t>
+      <w:proofErr w:type="spellStart"/>
+      <w:r>
+        <w:rPr>
+          <w:b w:val="0"/>
+        </w:rPr>
+        <w:t>Zalora</w:t>
+      </w:r>
+      <w:proofErr w:type="spellEnd"/>
+      <w:r>
+        <w:rPr>
+          <w:b w:val="0"/>
+        </w:rPr>
+        <w:t xml:space="preserve"> (zalora.com.ph)</w:t>
       </w:r>
     </w:p>
     <w:p>
@@ -1426,7 +1584,6 @@
         <w:rPr>
           <w:b w:val="0"/>
         </w:rPr>
-        <w:lastRenderedPageBreak/>
         <w:t>The scope in assessing the best deals will base on the relevancy, availability, price including the shipping fee, specifications, and numerical reviews regarding the product. The product prices will be displayed in Philippine Peso.</w:t>
       </w:r>
     </w:p>
@@ -1524,6 +1681,7 @@
           <w:rFonts w:eastAsiaTheme="minorHAnsi"/>
           <w:color w:val="auto"/>
         </w:rPr>
+        <w:lastRenderedPageBreak/>
         <w:t>Data Mining</w:t>
       </w:r>
       <w:r>
@@ -1896,11 +2054,19 @@
           <w:b w:val="0"/>
         </w:rPr>
       </w:pPr>
-      <w:r>
-        <w:rPr>
-          <w:b w:val="0"/>
-        </w:rPr>
-        <w:t xml:space="preserve">interpretation and analysis to give relevant information. </w:t>
+      <w:proofErr w:type="gramStart"/>
+      <w:r>
+        <w:rPr>
+          <w:b w:val="0"/>
+        </w:rPr>
+        <w:t>interpretation</w:t>
+      </w:r>
+      <w:proofErr w:type="gramEnd"/>
+      <w:r>
+        <w:rPr>
+          <w:b w:val="0"/>
+        </w:rPr>
+        <w:t xml:space="preserve"> and analysis to give relevant information. </w:t>
       </w:r>
     </w:p>
     <w:p>
@@ -2153,15 +2319,7 @@
         <w:rPr>
           <w:b w:val="0"/>
         </w:rPr>
-        <w:t>Information broker for customer buying habits, from transaction histories to loyalty card</w:t>
-      </w:r>
-      <w:bookmarkStart w:id="29" w:name="_GoBack"/>
-      <w:bookmarkEnd w:id="29"/>
-      <w:r>
-        <w:rPr>
-          <w:b w:val="0"/>
-        </w:rPr>
-        <w:t xml:space="preserve"> usage. Because of this, supermarkets can predict customer behavior and act upon it for customer satisfaction and better sales.</w:t>
+        <w:t>Information broker for customer buying habits, from transaction histories to loyalty card usage. Because of this, supermarkets can predict customer behavior and act upon it for customer satisfaction and better sales.</w:t>
       </w:r>
     </w:p>
     <w:p>
@@ -2262,8 +2420,137 @@
         <w:rPr>
           <w:b w:val="0"/>
         </w:rPr>
-        <w:t>Visualization</w:t>
-      </w:r>
+        <w:t>Visualization provides user a</w:t>
+      </w:r>
+      <w:r>
+        <w:rPr>
+          <w:b w:val="0"/>
+        </w:rPr>
+        <w:t xml:space="preserve"> comprehensive understanding about a data. It gives form to raw data making it coherent to the users. Using computer graphic effects, data sets can be visualized to display patterns, relationship and trends in a </w:t>
+      </w:r>
+      <w:r>
+        <w:rPr>
+          <w:b w:val="0"/>
+        </w:rPr>
+        <w:t xml:space="preserve">more advanced way. This gives </w:t>
+      </w:r>
+      <w:r>
+        <w:rPr>
+          <w:b w:val="0"/>
+        </w:rPr>
+        <w:t>users an ease to apprehend information by the use of visual reasoning rather than numerical reasoning. [</w:t>
+      </w:r>
+      <w:r>
+        <w:rPr>
+          <w:b w:val="0"/>
+        </w:rPr>
+        <w:t>9</w:t>
+      </w:r>
+      <w:r>
+        <w:rPr>
+          <w:b w:val="0"/>
+        </w:rPr>
+        <w:t xml:space="preserve">] Presentation of data may involve the manipulation of graphical entities and attributes. A good data visualization must consider the effectiveness or ease of interpretation, accuracy or correct quantitative evaluation, efficiency or data redundancy removal, aesthetic or must be pleasant to the user's eye and adaptable or adjustable to serve multiple needs. </w:t>
+      </w:r>
+      <w:r>
+        <w:rPr>
+          <w:b w:val="0"/>
+        </w:rPr>
+        <w:lastRenderedPageBreak/>
+        <w:t>Common techniques on data visualization are following: charts, graphs, plots, maps, images, 3D surfaces and animation. [</w:t>
+      </w:r>
+      <w:r>
+        <w:rPr>
+          <w:b w:val="0"/>
+        </w:rPr>
+        <w:t>10</w:t>
+      </w:r>
+      <w:r>
+        <w:rPr>
+          <w:b w:val="0"/>
+        </w:rPr>
+        <w:t>] There are common steps followed in data visualization [</w:t>
+      </w:r>
+      <w:r>
+        <w:rPr>
+          <w:b w:val="0"/>
+        </w:rPr>
+        <w:t>11</w:t>
+      </w:r>
+      <w:r>
+        <w:rPr>
+          <w:b w:val="0"/>
+        </w:rPr>
+        <w:t>]:</w:t>
+      </w:r>
+    </w:p>
+    <w:p>
+      <w:pPr>
+        <w:pStyle w:val="MedranoThesisHeading2"/>
+        <w:rPr>
+          <w:b w:val="0"/>
+        </w:rPr>
+      </w:pPr>
+      <w:r>
+        <w:rPr>
+          <w:b w:val="0"/>
+        </w:rPr>
+        <w:tab/>
+        <w:t>1) Numerical transformation of data by modifying the distribution in a more sensible way</w:t>
+      </w:r>
+    </w:p>
+    <w:p>
+      <w:pPr>
+        <w:pStyle w:val="MedranoThesisHeading2"/>
+        <w:rPr>
+          <w:b w:val="0"/>
+        </w:rPr>
+      </w:pPr>
+      <w:r>
+        <w:rPr>
+          <w:b w:val="0"/>
+        </w:rPr>
+        <w:tab/>
+        <w:t>2) Data analysis to interpret data that will be used in graphical interpretation</w:t>
+      </w:r>
+    </w:p>
+    <w:p>
+      <w:pPr>
+        <w:pStyle w:val="MedranoThesisHeading2"/>
+        <w:rPr>
+          <w:b w:val="0"/>
+        </w:rPr>
+      </w:pPr>
+      <w:r>
+        <w:rPr>
+          <w:b w:val="0"/>
+        </w:rPr>
+        <w:tab/>
+        <w:t>3) Graphical interpretation by plotting the analyzed data onto graphs and modifying views</w:t>
+      </w:r>
+    </w:p>
+    <w:p>
+      <w:pPr>
+        <w:pStyle w:val="MedranoThesisHeading2"/>
+        <w:rPr>
+          <w:b w:val="0"/>
+        </w:rPr>
+      </w:pPr>
+      <w:r>
+        <w:rPr>
+          <w:b w:val="0"/>
+        </w:rPr>
+        <w:tab/>
+        <w:t>4) User interaction by adding options for users to dynamically adjust mapping, zooming, panning, highlighting, et cetera.</w:t>
+      </w:r>
+    </w:p>
+    <w:p>
+      <w:pPr>
+        <w:pStyle w:val="MedranoThesisHeading2"/>
+        <w:rPr>
+          <w:b w:val="0"/>
+        </w:rPr>
+      </w:pPr>
     </w:p>
     <w:p>
       <w:pPr>
@@ -2320,52 +2607,90 @@
         <w:rPr>
           <w:b w:val="0"/>
         </w:rPr>
-        <w:t xml:space="preserve">[9] </w:t>
-      </w:r>
-      <w:r>
-        <w:rPr>
-          <w:b w:val="0"/>
-        </w:rPr>
-        <w:t xml:space="preserve">Simply put, exchanging a product for a more benefiting one, this can be; food, tools, money, ad etc. depending on your needs. In the early age of man, the art of exchanging goods took place in which leads to easier lives of the customers for they don't even have to hunt or gather food themselves in which fasten the growth of many communities. </w:t>
-      </w:r>
-      <w:r>
-        <w:rPr>
-          <w:b w:val="0"/>
-        </w:rPr>
-        <w:t xml:space="preserve">[10] </w:t>
-      </w:r>
-      <w:r>
-        <w:rPr>
-          <w:b w:val="0"/>
-        </w:rPr>
-        <w:t xml:space="preserve">Markets or shopping </w:t>
-      </w:r>
+        <w:t>[</w:t>
+      </w:r>
+      <w:r>
+        <w:rPr>
+          <w:b w:val="0"/>
+        </w:rPr>
+        <w:t>12</w:t>
+      </w:r>
+      <w:r>
+        <w:rPr>
+          <w:b w:val="0"/>
+        </w:rPr>
+        <w:t xml:space="preserve">] </w:t>
+      </w:r>
+      <w:r>
+        <w:rPr>
+          <w:b w:val="0"/>
+        </w:rPr>
+        <w:t>Simply put, exchanging a product for a more benefiting one, this can be; food, tools, money, ad etc. depending on your needs. In the early age of man, the art of exchanging goods took place</w:t>
+      </w:r>
+      <w:bookmarkStart w:id="29" w:name="_GoBack"/>
+      <w:bookmarkEnd w:id="29"/>
+      <w:r>
+        <w:rPr>
+          <w:b w:val="0"/>
+        </w:rPr>
+        <w:t xml:space="preserve"> in which leads to easier lives of the customers for they don't even have to hunt or gather food themselves in which fasten the growth of many communities. </w:t>
+      </w:r>
+      <w:r>
+        <w:rPr>
+          <w:b w:val="0"/>
+        </w:rPr>
+        <w:t>[1</w:t>
+      </w:r>
+      <w:r>
+        <w:rPr>
+          <w:b w:val="0"/>
+        </w:rPr>
+        <w:t>3</w:t>
+      </w:r>
+      <w:r>
+        <w:rPr>
+          <w:b w:val="0"/>
+        </w:rPr>
+        <w:t xml:space="preserve">] </w:t>
+      </w:r>
+      <w:r>
+        <w:rPr>
+          <w:b w:val="0"/>
+        </w:rPr>
+        <w:t>Markets or shopping malls have been the main place of trading, but they're often in urban areas or in the middle of the city which can be, depending where you live or just lazy, can be hard to go to.</w:t>
+      </w:r>
+      <w:r>
+        <w:rPr>
+          <w:b w:val="0"/>
+        </w:rPr>
+        <w:t xml:space="preserve"> [1</w:t>
+      </w:r>
+      <w:r>
+        <w:rPr>
+          <w:b w:val="0"/>
+        </w:rPr>
+        <w:t>4</w:t>
+      </w:r>
+      <w:r>
+        <w:rPr>
+          <w:b w:val="0"/>
+        </w:rPr>
+        <w:t>]</w:t>
+      </w:r>
+    </w:p>
+    <w:p>
+      <w:pPr>
+        <w:pStyle w:val="MedranoThesisHeading2"/>
+        <w:ind w:firstLine="720"/>
+        <w:rPr>
+          <w:b w:val="0"/>
+        </w:rPr>
+      </w:pPr>
       <w:r>
         <w:rPr>
           <w:b w:val="0"/>
         </w:rPr>
         <w:lastRenderedPageBreak/>
-        <w:t>malls have been the main place of trading, but they're often in urban areas or in the middle of the city which can be, depending where you live or just lazy, can be hard to go to.</w:t>
-      </w:r>
-      <w:r>
-        <w:rPr>
-          <w:b w:val="0"/>
-        </w:rPr>
-        <w:t xml:space="preserve"> [11]</w:t>
-      </w:r>
-    </w:p>
-    <w:p>
-      <w:pPr>
-        <w:pStyle w:val="MedranoThesisHeading2"/>
-        <w:ind w:firstLine="720"/>
-        <w:rPr>
-          <w:b w:val="0"/>
-        </w:rPr>
-      </w:pPr>
-      <w:r>
-        <w:rPr>
-          <w:b w:val="0"/>
-        </w:rPr>
         <w:t>As technology develop and as our understanding of computers and the internet as well as the remaining difficulty of going to the market place, landlines, the internet and trading companies gave birth to ticket booking and food delivery services, and online shopping websites (OSWs). Pizzas, clothes, and pizza, can be delivered in front of your doorstep in a matter of minutes by the usage of the internet by visiting such OSWs. But be wary of scammers especially in the e-shopping category as</w:t>
       </w:r>
       <w:r>
@@ -2413,14 +2738,28 @@
         <w:rPr>
           <w:b w:val="0"/>
         </w:rPr>
-        <w:t xml:space="preserve">Fortunately, 'Comparison of ecommerce products using web mining authors', have started a way for tackling this issue way easier with the use of Data mining. Studying the HTML code structure of international OSWs such as Lazada and Amazon, and using web-crawling spider to scrape out unstructured data and organizing them to a meaningful data. They let the user input search terms that will display the comparing pair deals, successfully lessening the user's time for searching manually. Displaying it in a single-view page for users to view </w:t>
+        <w:t xml:space="preserve">Fortunately, 'Comparison of ecommerce products using web mining authors', have started a way for tackling this issue way easier with the use of Data mining. Studying the HTML code structure of international OSWs such as </w:t>
+      </w:r>
+      <w:proofErr w:type="spellStart"/>
+      <w:r>
+        <w:rPr>
+          <w:b w:val="0"/>
+        </w:rPr>
+        <w:t>Lazada</w:t>
+      </w:r>
+      <w:proofErr w:type="spellEnd"/>
+      <w:r>
+        <w:rPr>
+          <w:b w:val="0"/>
+        </w:rPr>
+        <w:t xml:space="preserve"> and Amazon, and using web-crawling spider to scrape out unstructured data and organizing them to a meaningful data. They let the user input search terms that will display the comparing pair deals, successfully lessening the user's time for searching manually. Displaying it in a single-view page for users to view and pick what they desire. However, displaying and adding a table of comparison for such products still doesn't solve the problem of finding the best deals a site can offer. Finding the </w:t>
       </w:r>
       <w:r>
         <w:rPr>
           <w:b w:val="0"/>
         </w:rPr>
         <w:lastRenderedPageBreak/>
-        <w:t>and pick what they desire. However, displaying and adding a table of comparison for such products still doesn't solve the problem of finding the best deals a site can offer. Finding the best deals have to account the reviews of other users, quality, quantity, and availability of the product.</w:t>
+        <w:t>best deals have to account the reviews of other users, quality, quantity, and availability of the product.</w:t>
       </w:r>
     </w:p>
     <w:p>
@@ -2480,7 +2819,23 @@
           <w:rFonts w:ascii="Times New Roman" w:hAnsi="Times New Roman" w:cs="Times New Roman"/>
           <w:szCs w:val="24"/>
         </w:rPr>
-        <w:t>[2] Kitonyi, https://www.gurufocus.com/news/490164/ecommerce-is-killing-traditional-retail</w:t>
+        <w:t xml:space="preserve">[2] </w:t>
+      </w:r>
+      <w:proofErr w:type="spellStart"/>
+      <w:r>
+        <w:rPr>
+          <w:rFonts w:ascii="Times New Roman" w:hAnsi="Times New Roman" w:cs="Times New Roman"/>
+          <w:szCs w:val="24"/>
+        </w:rPr>
+        <w:t>Kitonyi</w:t>
+      </w:r>
+      <w:proofErr w:type="spellEnd"/>
+      <w:r>
+        <w:rPr>
+          <w:rFonts w:ascii="Times New Roman" w:hAnsi="Times New Roman" w:cs="Times New Roman"/>
+          <w:szCs w:val="24"/>
+        </w:rPr>
+        <w:t>, https://www.gurufocus.com/news/490164/ecommerce-is-killing-traditional-retail</w:t>
       </w:r>
     </w:p>
     <w:p>
@@ -2498,11 +2853,19 @@
         </w:rPr>
         <w:t xml:space="preserve">[3] </w:t>
       </w:r>
-      <w:r>
-        <w:rPr>
-          <w:b w:val="0"/>
-        </w:rPr>
-        <w:t>Magboo,</w:t>
+      <w:proofErr w:type="spellStart"/>
+      <w:r>
+        <w:rPr>
+          <w:b w:val="0"/>
+        </w:rPr>
+        <w:t>Magboo</w:t>
+      </w:r>
+      <w:proofErr w:type="spellEnd"/>
+      <w:r>
+        <w:rPr>
+          <w:b w:val="0"/>
+        </w:rPr>
+        <w:t>,</w:t>
       </w:r>
       <w:r>
         <w:rPr>
@@ -2530,7 +2893,35 @@
           <w:b w:val="0"/>
         </w:rPr>
         <w:tab/>
-        <w:t xml:space="preserve">[4] Ramageri, Bharati M. (2004) Data Mining Techniques and Applications. </w:t>
+        <w:t xml:space="preserve">[4] </w:t>
+      </w:r>
+      <w:proofErr w:type="spellStart"/>
+      <w:r>
+        <w:rPr>
+          <w:b w:val="0"/>
+        </w:rPr>
+        <w:t>Ramageri</w:t>
+      </w:r>
+      <w:proofErr w:type="spellEnd"/>
+      <w:r>
+        <w:rPr>
+          <w:b w:val="0"/>
+        </w:rPr>
+        <w:t xml:space="preserve">, </w:t>
+      </w:r>
+      <w:proofErr w:type="spellStart"/>
+      <w:r>
+        <w:rPr>
+          <w:b w:val="0"/>
+        </w:rPr>
+        <w:t>Bharati</w:t>
+      </w:r>
+      <w:proofErr w:type="spellEnd"/>
+      <w:r>
+        <w:rPr>
+          <w:b w:val="0"/>
+        </w:rPr>
+        <w:t xml:space="preserve"> M. (2004) Data Mining Techniques and Applications. </w:t>
       </w:r>
     </w:p>
     <w:p>
@@ -2546,7 +2937,21 @@
           <w:b w:val="0"/>
         </w:rPr>
         <w:tab/>
-        <w:t xml:space="preserve">[5] Li and Beaubouef. </w:t>
+        <w:t xml:space="preserve">[5] Li and </w:t>
+      </w:r>
+      <w:proofErr w:type="spellStart"/>
+      <w:r>
+        <w:rPr>
+          <w:b w:val="0"/>
+        </w:rPr>
+        <w:t>Beaubouef</w:t>
+      </w:r>
+      <w:proofErr w:type="spellEnd"/>
+      <w:r>
+        <w:rPr>
+          <w:b w:val="0"/>
+        </w:rPr>
+        <w:t xml:space="preserve">. </w:t>
       </w:r>
       <w:r>
         <w:rPr>
@@ -2564,7 +2969,21 @@
         <w:rPr>
           <w:b w:val="0"/>
         </w:rPr>
-        <w:t>nd Methods Of Integrating Uncertainty In Data Mining</w:t>
+        <w:t xml:space="preserve">nd Methods </w:t>
+      </w:r>
+      <w:proofErr w:type="gramStart"/>
+      <w:r>
+        <w:rPr>
+          <w:b w:val="0"/>
+        </w:rPr>
+        <w:t>Of</w:t>
+      </w:r>
+      <w:proofErr w:type="gramEnd"/>
+      <w:r>
+        <w:rPr>
+          <w:b w:val="0"/>
+        </w:rPr>
+        <w:t xml:space="preserve"> Integrating Uncertainty In Data Mining</w:t>
       </w:r>
       <w:r>
         <w:rPr>
@@ -2586,7 +3005,21 @@
           <w:b w:val="0"/>
         </w:rPr>
         <w:tab/>
-        <w:t xml:space="preserve">[6] Smiti. (June 2014) </w:t>
+        <w:t xml:space="preserve">[6] </w:t>
+      </w:r>
+      <w:proofErr w:type="spellStart"/>
+      <w:r>
+        <w:rPr>
+          <w:b w:val="0"/>
+        </w:rPr>
+        <w:t>Smiti</w:t>
+      </w:r>
+      <w:proofErr w:type="spellEnd"/>
+      <w:r>
+        <w:rPr>
+          <w:b w:val="0"/>
+        </w:rPr>
+        <w:t xml:space="preserve">. (June 2014) </w:t>
       </w:r>
       <w:r>
         <w:rPr>
@@ -2616,17 +3049,81 @@
         </w:rPr>
         <w:t xml:space="preserve">[7] </w:t>
       </w:r>
-      <w:r>
-        <w:rPr>
-          <w:b w:val="0"/>
-        </w:rPr>
-        <w:t>Aakanksha Bhatnagar, Shw</w:t>
-      </w:r>
-      <w:r>
-        <w:rPr>
-          <w:b w:val="0"/>
-        </w:rPr>
-        <w:t>eta P. Jadye, Madan Mohan Nagar. (November 2012)</w:t>
+      <w:proofErr w:type="spellStart"/>
+      <w:r>
+        <w:rPr>
+          <w:b w:val="0"/>
+        </w:rPr>
+        <w:t>Aakanksha</w:t>
+      </w:r>
+      <w:proofErr w:type="spellEnd"/>
+      <w:r>
+        <w:rPr>
+          <w:b w:val="0"/>
+        </w:rPr>
+        <w:t xml:space="preserve"> </w:t>
+      </w:r>
+      <w:proofErr w:type="spellStart"/>
+      <w:r>
+        <w:rPr>
+          <w:b w:val="0"/>
+        </w:rPr>
+        <w:t>Bhatnagar</w:t>
+      </w:r>
+      <w:proofErr w:type="spellEnd"/>
+      <w:r>
+        <w:rPr>
+          <w:b w:val="0"/>
+        </w:rPr>
+        <w:t xml:space="preserve">, </w:t>
+      </w:r>
+      <w:proofErr w:type="spellStart"/>
+      <w:r>
+        <w:rPr>
+          <w:b w:val="0"/>
+        </w:rPr>
+        <w:t>Shw</w:t>
+      </w:r>
+      <w:r>
+        <w:rPr>
+          <w:b w:val="0"/>
+        </w:rPr>
+        <w:t>eta</w:t>
+      </w:r>
+      <w:proofErr w:type="spellEnd"/>
+      <w:r>
+        <w:rPr>
+          <w:b w:val="0"/>
+        </w:rPr>
+        <w:t xml:space="preserve"> P. </w:t>
+      </w:r>
+      <w:proofErr w:type="spellStart"/>
+      <w:r>
+        <w:rPr>
+          <w:b w:val="0"/>
+        </w:rPr>
+        <w:t>Jadye</w:t>
+      </w:r>
+      <w:proofErr w:type="spellEnd"/>
+      <w:r>
+        <w:rPr>
+          <w:b w:val="0"/>
+        </w:rPr>
+        <w:t xml:space="preserve">, </w:t>
+      </w:r>
+      <w:proofErr w:type="spellStart"/>
+      <w:r>
+        <w:rPr>
+          <w:b w:val="0"/>
+        </w:rPr>
+        <w:t>Madan</w:t>
+      </w:r>
+      <w:proofErr w:type="spellEnd"/>
+      <w:r>
+        <w:rPr>
+          <w:b w:val="0"/>
+        </w:rPr>
+        <w:t xml:space="preserve"> Mohan Nagar. (November 2012)</w:t>
       </w:r>
       <w:r>
         <w:rPr>
@@ -2654,7 +3151,35 @@
         <w:rPr>
           <w:b w:val="0"/>
         </w:rPr>
-        <w:t xml:space="preserve">[8] Ali Radhi Al Essa, Bach Christian. (April 2014) </w:t>
+        <w:t xml:space="preserve">[8] Ali </w:t>
+      </w:r>
+      <w:proofErr w:type="spellStart"/>
+      <w:r>
+        <w:rPr>
+          <w:b w:val="0"/>
+        </w:rPr>
+        <w:t>Radhi</w:t>
+      </w:r>
+      <w:proofErr w:type="spellEnd"/>
+      <w:r>
+        <w:rPr>
+          <w:b w:val="0"/>
+        </w:rPr>
+        <w:t xml:space="preserve"> Al </w:t>
+      </w:r>
+      <w:proofErr w:type="spellStart"/>
+      <w:r>
+        <w:rPr>
+          <w:b w:val="0"/>
+        </w:rPr>
+        <w:t>Essa</w:t>
+      </w:r>
+      <w:proofErr w:type="spellEnd"/>
+      <w:r>
+        <w:rPr>
+          <w:b w:val="0"/>
+        </w:rPr>
+        <w:t xml:space="preserve">, Bach Christian. (April 2014) </w:t>
       </w:r>
       <w:r>
         <w:rPr>
@@ -2682,13 +3207,63 @@
         <w:rPr>
           <w:b w:val="0"/>
         </w:rPr>
-        <w:t>[9] Patrick Robertson. (November 2011) Robertson’s Book of Firsts: Who did what for the first time</w:t>
-      </w:r>
-      <w:r>
-        <w:rPr>
-          <w:b w:val="0"/>
-        </w:rPr>
-        <w:t>.</w:t>
+        <w:t>[</w:t>
+      </w:r>
+      <w:r>
+        <w:rPr>
+          <w:b w:val="0"/>
+        </w:rPr>
+        <w:t>9</w:t>
+      </w:r>
+      <w:r>
+        <w:rPr>
+          <w:b w:val="0"/>
+        </w:rPr>
+        <w:t>] Data visualization</w:t>
+      </w:r>
+      <w:r>
+        <w:rPr>
+          <w:b w:val="0"/>
+        </w:rPr>
+        <w:t xml:space="preserve">. </w:t>
+      </w:r>
+      <w:r>
+        <w:rPr>
+          <w:b w:val="0"/>
+        </w:rPr>
+        <w:t xml:space="preserve">Zhao </w:t>
+      </w:r>
+      <w:proofErr w:type="spellStart"/>
+      <w:r>
+        <w:rPr>
+          <w:b w:val="0"/>
+        </w:rPr>
+        <w:t>Kaidi</w:t>
+      </w:r>
+      <w:proofErr w:type="spellEnd"/>
+      <w:r>
+        <w:rPr>
+          <w:b w:val="0"/>
+        </w:rPr>
+        <w:t xml:space="preserve">. </w:t>
+      </w:r>
+      <w:r>
+        <w:rPr>
+          <w:b w:val="0"/>
+        </w:rPr>
+        <w:t>School of Computing,</w:t>
+      </w:r>
+      <w:r>
+        <w:rPr>
+          <w:b w:val="0"/>
+        </w:rPr>
+        <w:t xml:space="preserve"> National University of </w:t>
+      </w:r>
+      <w:r>
+        <w:rPr>
+          <w:b w:val="0"/>
+        </w:rPr>
+        <w:t>Singapore</w:t>
       </w:r>
     </w:p>
     <w:p>
@@ -2704,37 +3279,19 @@
         <w:rPr>
           <w:b w:val="0"/>
         </w:rPr>
-        <w:t>[10]</w:t>
-      </w:r>
-      <w:r>
-        <w:rPr>
-          <w:b w:val="0"/>
-        </w:rPr>
-        <w:t xml:space="preserve"> Oxford: Oxford University Press. (Accessed </w:t>
-      </w:r>
-      <w:r>
-        <w:rPr>
-          <w:b w:val="0"/>
-        </w:rPr>
-        <w:t>12 August 2017</w:t>
-      </w:r>
-      <w:r>
-        <w:rPr>
-          <w:b w:val="0"/>
-        </w:rPr>
-        <w:t>)</w:t>
-      </w:r>
-      <w:r>
-        <w:rPr>
-          <w:b w:val="0"/>
-        </w:rPr>
-        <w:t xml:space="preserve"> </w:t>
-      </w:r>
-      <w:r>
-        <w:rPr>
-          <w:b w:val="0"/>
-        </w:rPr>
-        <w:t>https://en.oxforddictionaries.com/definition/market</w:t>
+        <w:t>[</w:t>
+      </w:r>
+      <w:r>
+        <w:rPr>
+          <w:b w:val="0"/>
+        </w:rPr>
+        <w:t xml:space="preserve">10] </w:t>
+      </w:r>
+      <w:r>
+        <w:rPr>
+          <w:b w:val="0"/>
+        </w:rPr>
+        <w:t>Matthew Ward, “Overview of Data Visualization”, from www.cs.wpi.edu</w:t>
       </w:r>
     </w:p>
     <w:p>
@@ -2746,12 +3303,188 @@
           <w:b w:val="0"/>
         </w:rPr>
       </w:pPr>
+    </w:p>
+    <w:p>
+      <w:pPr>
+        <w:pStyle w:val="MedranoThesisHeading1"/>
+        <w:ind w:firstLine="720"/>
+        <w:jc w:val="left"/>
+        <w:rPr>
+          <w:b w:val="0"/>
+        </w:rPr>
+      </w:pPr>
       <w:r>
         <w:rPr>
           <w:b w:val="0"/>
         </w:rPr>
         <w:lastRenderedPageBreak/>
-        <w:t xml:space="preserve">[11] Bund: </w:t>
+        <w:t>[</w:t>
+      </w:r>
+      <w:r>
+        <w:rPr>
+          <w:b w:val="0"/>
+        </w:rPr>
+        <w:t>11]</w:t>
+      </w:r>
+      <w:r>
+        <w:rPr>
+          <w:b w:val="0"/>
+        </w:rPr>
+        <w:t xml:space="preserve"> Kamran </w:t>
+      </w:r>
+      <w:proofErr w:type="spellStart"/>
+      <w:r>
+        <w:rPr>
+          <w:b w:val="0"/>
+        </w:rPr>
+        <w:t>Parsaye</w:t>
+      </w:r>
+      <w:proofErr w:type="spellEnd"/>
+      <w:r>
+        <w:rPr>
+          <w:b w:val="0"/>
+        </w:rPr>
+        <w:t xml:space="preserve">, Mark </w:t>
+      </w:r>
+      <w:proofErr w:type="spellStart"/>
+      <w:r>
+        <w:rPr>
+          <w:b w:val="0"/>
+        </w:rPr>
+        <w:t>Chignell</w:t>
+      </w:r>
+      <w:proofErr w:type="spellEnd"/>
+      <w:r>
+        <w:rPr>
+          <w:b w:val="0"/>
+        </w:rPr>
+        <w:t>, “Intelligent Database Tools &amp; Applications”.</w:t>
+      </w:r>
+      <w:r>
+        <w:rPr>
+          <w:b w:val="0"/>
+        </w:rPr>
+        <w:t xml:space="preserve"> (QA 76.9 Dbm.PS)</w:t>
+      </w:r>
+    </w:p>
+    <w:p>
+      <w:pPr>
+        <w:pStyle w:val="MedranoThesisHeading1"/>
+        <w:ind w:firstLine="720"/>
+        <w:jc w:val="left"/>
+        <w:rPr>
+          <w:b w:val="0"/>
+        </w:rPr>
+      </w:pPr>
+      <w:r>
+        <w:rPr>
+          <w:b w:val="0"/>
+        </w:rPr>
+        <w:t>[</w:t>
+      </w:r>
+      <w:r>
+        <w:rPr>
+          <w:b w:val="0"/>
+        </w:rPr>
+        <w:t>12</w:t>
+      </w:r>
+      <w:r>
+        <w:rPr>
+          <w:b w:val="0"/>
+        </w:rPr>
+        <w:t xml:space="preserve">] Patrick Robertson. (November 2011) Robertson’s Book of Firsts: Who did what for the first </w:t>
+      </w:r>
+      <w:r>
+        <w:rPr>
+          <w:b w:val="0"/>
+        </w:rPr>
+        <w:t>time?</w:t>
+      </w:r>
+    </w:p>
+    <w:p>
+      <w:pPr>
+        <w:pStyle w:val="MedranoThesisHeading1"/>
+        <w:ind w:firstLine="720"/>
+        <w:jc w:val="left"/>
+        <w:rPr>
+          <w:b w:val="0"/>
+        </w:rPr>
+      </w:pPr>
+      <w:r>
+        <w:rPr>
+          <w:b w:val="0"/>
+        </w:rPr>
+        <w:t>[1</w:t>
+      </w:r>
+      <w:r>
+        <w:rPr>
+          <w:b w:val="0"/>
+        </w:rPr>
+        <w:t>3</w:t>
+      </w:r>
+      <w:r>
+        <w:rPr>
+          <w:b w:val="0"/>
+        </w:rPr>
+        <w:t>]</w:t>
+      </w:r>
+      <w:r>
+        <w:rPr>
+          <w:b w:val="0"/>
+        </w:rPr>
+        <w:t xml:space="preserve"> Oxford: Oxford University Press. (Accessed </w:t>
+      </w:r>
+      <w:r>
+        <w:rPr>
+          <w:b w:val="0"/>
+        </w:rPr>
+        <w:t>12 August 2017</w:t>
+      </w:r>
+      <w:r>
+        <w:rPr>
+          <w:b w:val="0"/>
+        </w:rPr>
+        <w:t>)</w:t>
+      </w:r>
+      <w:r>
+        <w:rPr>
+          <w:b w:val="0"/>
+        </w:rPr>
+        <w:t xml:space="preserve"> </w:t>
+      </w:r>
+      <w:r>
+        <w:rPr>
+          <w:b w:val="0"/>
+        </w:rPr>
+        <w:t>https://en.oxforddictionaries.com/definition/market</w:t>
+      </w:r>
+    </w:p>
+    <w:p>
+      <w:pPr>
+        <w:pStyle w:val="MedranoThesisHeading1"/>
+        <w:ind w:firstLine="720"/>
+        <w:jc w:val="left"/>
+        <w:rPr>
+          <w:b w:val="0"/>
+        </w:rPr>
+      </w:pPr>
+      <w:r>
+        <w:rPr>
+          <w:b w:val="0"/>
+        </w:rPr>
+        <w:t>[1</w:t>
+      </w:r>
+      <w:r>
+        <w:rPr>
+          <w:b w:val="0"/>
+        </w:rPr>
+        <w:t>4</w:t>
+      </w:r>
+      <w:r>
+        <w:rPr>
+          <w:b w:val="0"/>
+        </w:rPr>
+        <w:t xml:space="preserve">] Bund: </w:t>
       </w:r>
       <w:r>
         <w:rPr>
@@ -2914,7 +3647,7 @@
           <w:rPr>
             <w:noProof/>
           </w:rPr>
-          <w:t>3</w:t>
+          <w:t>2</w:t>
         </w:r>
         <w:r>
           <w:fldChar w:fldCharType="end"/>

</xml_diff>

<commit_message>
Edited the WIP to match removed OSW.
</commit_message>
<xml_diff>
--- a/Thesis Proposal.docx
+++ b/Thesis Proposal.docx
@@ -625,7 +625,7 @@
             <w:noProof/>
             <w:webHidden/>
           </w:rPr>
-          <w:t>iv</w:t>
+          <w:t>iii</w:t>
         </w:r>
         <w:r>
           <w:rPr>
@@ -696,7 +696,7 @@
             <w:noProof/>
             <w:webHidden/>
           </w:rPr>
-          <w:t>v</w:t>
+          <w:t>iv</w:t>
         </w:r>
         <w:r>
           <w:rPr>
@@ -768,7 +768,7 @@
             <w:noProof/>
             <w:webHidden/>
           </w:rPr>
-          <w:t>vi</w:t>
+          <w:t>v</w:t>
         </w:r>
         <w:r>
           <w:rPr>
@@ -2671,7 +2671,7 @@
             <w:noProof/>
             <w:webHidden/>
           </w:rPr>
-          <w:t>16</w:t>
+          <w:t>17</w:t>
         </w:r>
         <w:r>
           <w:rPr>
@@ -3740,7 +3740,7 @@
           <w:szCs w:val="24"/>
         </w:rPr>
         <w:lastRenderedPageBreak/>
-        <w:t>CHAPTER 1</w:t>
+        <w:t>Chapter 1</w:t>
       </w:r>
       <w:r>
         <w:rPr>
@@ -3749,23 +3749,56 @@
         </w:rPr>
         <w:br/>
       </w:r>
-      <w:proofErr w:type="gramStart"/>
-      <w:r>
-        <w:rPr>
-          <w:rFonts w:ascii="Times New Roman" w:hAnsi="Times New Roman"/>
-          <w:szCs w:val="24"/>
-        </w:rPr>
-        <w:t>The</w:t>
-      </w:r>
-      <w:proofErr w:type="gramEnd"/>
-      <w:r>
-        <w:rPr>
-          <w:rFonts w:ascii="Times New Roman" w:hAnsi="Times New Roman"/>
-          <w:szCs w:val="24"/>
-        </w:rPr>
-        <w:t xml:space="preserve"> Problem and Its Background</w:t>
+      <w:r>
+        <w:rPr>
+          <w:rFonts w:ascii="Times New Roman" w:hAnsi="Times New Roman"/>
+          <w:szCs w:val="24"/>
+        </w:rPr>
+        <w:t>THE PROBLEM</w:t>
+      </w:r>
+      <w:r>
+        <w:rPr>
+          <w:rFonts w:ascii="Times New Roman" w:hAnsi="Times New Roman"/>
+          <w:szCs w:val="24"/>
+        </w:rPr>
+        <w:t xml:space="preserve"> </w:t>
+      </w:r>
+      <w:r>
+        <w:rPr>
+          <w:rFonts w:ascii="Times New Roman" w:hAnsi="Times New Roman"/>
+          <w:szCs w:val="24"/>
+        </w:rPr>
+        <w:t>AND</w:t>
+      </w:r>
+      <w:r>
+        <w:rPr>
+          <w:rFonts w:ascii="Times New Roman" w:hAnsi="Times New Roman"/>
+          <w:szCs w:val="24"/>
+        </w:rPr>
+        <w:t xml:space="preserve"> </w:t>
+      </w:r>
+      <w:r>
+        <w:rPr>
+          <w:rFonts w:ascii="Times New Roman" w:hAnsi="Times New Roman"/>
+          <w:szCs w:val="24"/>
+        </w:rPr>
+        <w:t>ITS</w:t>
+      </w:r>
+      <w:r>
+        <w:rPr>
+          <w:rFonts w:ascii="Times New Roman" w:hAnsi="Times New Roman"/>
+          <w:szCs w:val="24"/>
+        </w:rPr>
+        <w:t xml:space="preserve"> </w:t>
       </w:r>
       <w:bookmarkEnd w:id="5"/>
+      <w:r>
+        <w:rPr>
+          <w:rFonts w:ascii="Times New Roman" w:hAnsi="Times New Roman"/>
+          <w:szCs w:val="24"/>
+        </w:rPr>
+        <w:t>BACKGROUND</w:t>
+      </w:r>
     </w:p>
     <w:p>
       <w:pPr>
@@ -3784,7 +3817,17 @@
           <w:sz w:val="24"/>
           <w:szCs w:val="24"/>
         </w:rPr>
-        <w:t>This chapter introduces the problem and the background as well as the supporting information that will be used throughout the study.</w:t>
+        <w:t>This chapter introduces the probl</w:t>
+      </w:r>
+      <w:bookmarkStart w:id="6" w:name="_GoBack"/>
+      <w:bookmarkEnd w:id="6"/>
+      <w:r>
+        <w:rPr>
+          <w:rFonts w:ascii="Times New Roman" w:hAnsi="Times New Roman"/>
+          <w:sz w:val="24"/>
+          <w:szCs w:val="24"/>
+        </w:rPr>
+        <w:t>em and the background as well as the supporting information that will be used throughout the study.</w:t>
       </w:r>
     </w:p>
     <w:p>
@@ -3801,7 +3844,7 @@
           <w:szCs w:val="24"/>
         </w:rPr>
       </w:pPr>
-      <w:bookmarkStart w:id="6" w:name="_Toc493843913"/>
+      <w:bookmarkStart w:id="7" w:name="_Toc493843913"/>
       <w:r>
         <w:rPr>
           <w:rFonts w:ascii="Times New Roman" w:hAnsi="Times New Roman"/>
@@ -3810,7 +3853,7 @@
         </w:rPr>
         <w:t>INTRODUCTION</w:t>
       </w:r>
-      <w:bookmarkEnd w:id="6"/>
+      <w:bookmarkEnd w:id="7"/>
     </w:p>
     <w:p>
       <w:pPr>
@@ -3885,25 +3928,7 @@
           <w:sz w:val="24"/>
           <w:szCs w:val="24"/>
         </w:rPr>
-        <w:t xml:space="preserve"> what is the best for their searched similar products, weighing in the reviews, quantity, and </w:t>
-      </w:r>
-      <w:proofErr w:type="gramStart"/>
-      <w:r>
-        <w:rPr>
-          <w:rFonts w:ascii="Times New Roman" w:hAnsi="Times New Roman"/>
-          <w:sz w:val="24"/>
-          <w:szCs w:val="24"/>
-        </w:rPr>
-        <w:t>even</w:t>
-      </w:r>
-      <w:proofErr w:type="gramEnd"/>
-      <w:r>
-        <w:rPr>
-          <w:rFonts w:ascii="Times New Roman" w:hAnsi="Times New Roman"/>
-          <w:sz w:val="24"/>
-          <w:szCs w:val="24"/>
-        </w:rPr>
-        <w:t xml:space="preserve"> quality just to make sure that they're making a good decision upon purchasing such product. </w:t>
+        <w:t xml:space="preserve"> what is the best for their searched similar products, weighing in the reviews, quantity, and even quality just to make sure that they're making a good decision upon purchasing such product. </w:t>
       </w:r>
     </w:p>
     <w:p>
@@ -3941,7 +3966,7 @@
           <w:szCs w:val="24"/>
         </w:rPr>
       </w:pPr>
-      <w:bookmarkStart w:id="7" w:name="_Toc493843914"/>
+      <w:bookmarkStart w:id="8" w:name="_Toc493843914"/>
       <w:r>
         <w:rPr>
           <w:rFonts w:ascii="Times New Roman" w:hAnsi="Times New Roman"/>
@@ -3950,7 +3975,7 @@
         </w:rPr>
         <w:t>BACKGROUND OF THE STUDY</w:t>
       </w:r>
-      <w:bookmarkEnd w:id="7"/>
+      <w:bookmarkEnd w:id="8"/>
     </w:p>
     <w:p>
       <w:pPr>
@@ -4137,7 +4162,7 @@
           <w:szCs w:val="24"/>
         </w:rPr>
       </w:pPr>
-      <w:bookmarkStart w:id="8" w:name="_Toc493843915"/>
+      <w:bookmarkStart w:id="9" w:name="_Toc493843915"/>
       <w:r>
         <w:rPr>
           <w:rFonts w:ascii="Times New Roman" w:hAnsi="Times New Roman"/>
@@ -4146,7 +4171,7 @@
         </w:rPr>
         <w:t>STATEMENT OF THE PROBLEM</w:t>
       </w:r>
-      <w:bookmarkEnd w:id="8"/>
+      <w:bookmarkEnd w:id="9"/>
     </w:p>
     <w:p>
       <w:pPr>
@@ -4376,7 +4401,7 @@
           <w:szCs w:val="24"/>
         </w:rPr>
       </w:pPr>
-      <w:bookmarkStart w:id="9" w:name="_Toc493843916"/>
+      <w:bookmarkStart w:id="10" w:name="_Toc493843916"/>
       <w:r>
         <w:rPr>
           <w:rFonts w:ascii="Times New Roman" w:hAnsi="Times New Roman"/>
@@ -4385,7 +4410,7 @@
         </w:rPr>
         <w:t>THEORETICAL/CONCEPTUAL FRAMEWORK</w:t>
       </w:r>
-      <w:bookmarkEnd w:id="9"/>
+      <w:bookmarkEnd w:id="10"/>
     </w:p>
     <w:p>
       <w:pPr>
@@ -4401,7 +4426,7 @@
           <w:szCs w:val="24"/>
         </w:rPr>
       </w:pPr>
-      <w:bookmarkStart w:id="10" w:name="_Toc493843917"/>
+      <w:bookmarkStart w:id="11" w:name="_Toc493843917"/>
       <w:r>
         <w:rPr>
           <w:rFonts w:ascii="Times New Roman" w:hAnsi="Times New Roman"/>
@@ -4410,7 +4435,7 @@
         </w:rPr>
         <w:t>THEORETICAL FRAMEWORK</w:t>
       </w:r>
-      <w:bookmarkEnd w:id="10"/>
+      <w:bookmarkEnd w:id="11"/>
     </w:p>
     <w:p>
       <w:pPr>
@@ -4424,7 +4449,7 @@
           <w:szCs w:val="24"/>
         </w:rPr>
       </w:pPr>
-      <w:bookmarkStart w:id="11" w:name="_Toc492890841"/>
+      <w:bookmarkStart w:id="12" w:name="_Toc492890841"/>
       <w:r>
         <w:rPr>
           <w:rFonts w:ascii="Times New Roman" w:hAnsi="Times New Roman"/>
@@ -4483,8 +4508,8 @@
           </wp:inline>
         </w:drawing>
       </w:r>
-      <w:bookmarkStart w:id="12" w:name="_Toc492890842"/>
-      <w:bookmarkEnd w:id="11"/>
+      <w:bookmarkStart w:id="13" w:name="_Toc492890842"/>
+      <w:bookmarkEnd w:id="12"/>
     </w:p>
     <w:p>
       <w:pPr>
@@ -4495,9 +4520,9 @@
           <w:rFonts w:ascii="Times New Roman" w:hAnsi="Times New Roman"/>
         </w:rPr>
       </w:pPr>
-      <w:bookmarkStart w:id="13" w:name="_Toc493841386"/>
-      <w:bookmarkStart w:id="14" w:name="_Toc493841490"/>
-      <w:bookmarkStart w:id="15" w:name="_Toc493843918"/>
+      <w:bookmarkStart w:id="14" w:name="_Toc493841386"/>
+      <w:bookmarkStart w:id="15" w:name="_Toc493841490"/>
+      <w:bookmarkStart w:id="16" w:name="_Toc493843918"/>
       <w:r>
         <w:rPr>
           <w:rFonts w:ascii="Times New Roman" w:hAnsi="Times New Roman"/>
@@ -4512,10 +4537,10 @@
         </w:rPr>
         <w:t xml:space="preserve"> System Theory Framework</w:t>
       </w:r>
-      <w:bookmarkEnd w:id="12"/>
       <w:bookmarkEnd w:id="13"/>
       <w:bookmarkEnd w:id="14"/>
       <w:bookmarkEnd w:id="15"/>
+      <w:bookmarkEnd w:id="16"/>
     </w:p>
     <w:p>
       <w:pPr>
@@ -4569,7 +4594,7 @@
           <w:szCs w:val="24"/>
         </w:rPr>
       </w:pPr>
-      <w:bookmarkStart w:id="16" w:name="_Toc493843919"/>
+      <w:bookmarkStart w:id="17" w:name="_Toc493843919"/>
       <w:r>
         <w:rPr>
           <w:rFonts w:ascii="Times New Roman" w:hAnsi="Times New Roman"/>
@@ -4578,7 +4603,7 @@
         </w:rPr>
         <w:t>CONCEPTUAL FRAMEWORK</w:t>
       </w:r>
-      <w:bookmarkEnd w:id="16"/>
+      <w:bookmarkEnd w:id="17"/>
     </w:p>
     <w:p>
       <w:pPr>
@@ -4878,11 +4903,11 @@
         <w:spacing w:after="240"/>
         <w:jc w:val="center"/>
       </w:pPr>
-      <w:bookmarkStart w:id="17" w:name="_Toc492890845"/>
-      <w:bookmarkStart w:id="18" w:name="_Toc493841184"/>
-      <w:bookmarkStart w:id="19" w:name="_Toc493841387"/>
-      <w:bookmarkStart w:id="20" w:name="_Toc493841491"/>
-      <w:bookmarkStart w:id="21" w:name="_Toc493843920"/>
+      <w:bookmarkStart w:id="18" w:name="_Toc492890845"/>
+      <w:bookmarkStart w:id="19" w:name="_Toc493841184"/>
+      <w:bookmarkStart w:id="20" w:name="_Toc493841387"/>
+      <w:bookmarkStart w:id="21" w:name="_Toc493841491"/>
+      <w:bookmarkStart w:id="22" w:name="_Toc493843920"/>
       <w:r>
         <w:rPr>
           <w:rFonts w:ascii="Times New Roman" w:hAnsi="Times New Roman"/>
@@ -4901,11 +4926,11 @@
         </w:rPr>
         <w:t xml:space="preserve"> Conceptual Framework of the System</w:t>
       </w:r>
-      <w:bookmarkEnd w:id="17"/>
       <w:bookmarkEnd w:id="18"/>
       <w:bookmarkEnd w:id="19"/>
       <w:bookmarkEnd w:id="20"/>
       <w:bookmarkEnd w:id="21"/>
+      <w:bookmarkEnd w:id="22"/>
     </w:p>
     <w:p>
       <w:pPr>
@@ -4921,7 +4946,7 @@
           <w:szCs w:val="24"/>
         </w:rPr>
       </w:pPr>
-      <w:bookmarkStart w:id="22" w:name="_Toc493843921"/>
+      <w:bookmarkStart w:id="23" w:name="_Toc493843921"/>
       <w:r>
         <w:rPr>
           <w:rFonts w:ascii="Times New Roman" w:hAnsi="Times New Roman"/>
@@ -4930,8 +4955,8 @@
         </w:rPr>
         <w:t>SIGNIFICANCE OF THE STUDY</w:t>
       </w:r>
-      <w:bookmarkStart w:id="23" w:name="_Toc492890847"/>
-      <w:bookmarkEnd w:id="22"/>
+      <w:bookmarkStart w:id="24" w:name="_Toc492890847"/>
+      <w:bookmarkEnd w:id="23"/>
     </w:p>
     <w:p>
       <w:pPr>
@@ -5054,8 +5079,8 @@
           <w:szCs w:val="24"/>
         </w:rPr>
       </w:pPr>
-      <w:bookmarkStart w:id="24" w:name="_Toc493843922"/>
-      <w:bookmarkEnd w:id="23"/>
+      <w:bookmarkStart w:id="25" w:name="_Toc493843922"/>
+      <w:bookmarkEnd w:id="24"/>
       <w:r>
         <w:rPr>
           <w:rFonts w:ascii="Times New Roman" w:hAnsi="Times New Roman"/>
@@ -5064,7 +5089,7 @@
         </w:rPr>
         <w:t>SCOPE AND LIMITATION OF THE STUDY</w:t>
       </w:r>
-      <w:bookmarkEnd w:id="24"/>
+      <w:bookmarkEnd w:id="25"/>
     </w:p>
     <w:p>
       <w:pPr>
@@ -5275,7 +5300,7 @@
           <w:szCs w:val="24"/>
         </w:rPr>
       </w:pPr>
-      <w:bookmarkStart w:id="25" w:name="_Toc493843923"/>
+      <w:bookmarkStart w:id="26" w:name="_Toc493843923"/>
       <w:r>
         <w:rPr>
           <w:rFonts w:ascii="Times New Roman" w:hAnsi="Times New Roman"/>
@@ -5284,7 +5309,7 @@
         </w:rPr>
         <w:t>DEFINITION OF TERMS</w:t>
       </w:r>
-      <w:bookmarkEnd w:id="25"/>
+      <w:bookmarkEnd w:id="26"/>
     </w:p>
     <w:p>
       <w:pPr>
@@ -5416,7 +5441,7 @@
           <w:szCs w:val="24"/>
         </w:rPr>
       </w:pPr>
-      <w:bookmarkStart w:id="26" w:name="_Toc493843924"/>
+      <w:bookmarkStart w:id="27" w:name="_Toc493843924"/>
       <w:r>
         <w:rPr>
           <w:rFonts w:ascii="Times New Roman" w:hAnsi="Times New Roman"/>
@@ -5433,7 +5458,7 @@
         <w:br/>
         <w:t>Review of Related Literature</w:t>
       </w:r>
-      <w:bookmarkEnd w:id="26"/>
+      <w:bookmarkEnd w:id="27"/>
     </w:p>
     <w:p>
       <w:pPr>
@@ -5454,19 +5479,18 @@
         </w:rPr>
         <w:t>This chapter discusses papers related to the study including Data Mining: its techniques, tools and application; visualization techniques; and shopping: physical shopping and its problems, OSWs and its problem and application of data mining in OSWs.</w:t>
       </w:r>
-      <w:bookmarkStart w:id="27" w:name="_Toc400155776"/>
-      <w:bookmarkStart w:id="28" w:name="_Toc400155934"/>
-      <w:bookmarkStart w:id="29" w:name="_Toc400155999"/>
-      <w:bookmarkStart w:id="30" w:name="_Toc460695046"/>
-      <w:bookmarkStart w:id="31" w:name="_Toc490688222"/>
-      <w:bookmarkStart w:id="32" w:name="_Toc490693226"/>
-      <w:bookmarkStart w:id="33" w:name="_Toc400155777"/>
-      <w:bookmarkStart w:id="34" w:name="_Toc400155935"/>
-      <w:bookmarkStart w:id="35" w:name="_Toc400156000"/>
-      <w:bookmarkStart w:id="36" w:name="_Toc460695047"/>
-      <w:bookmarkStart w:id="37" w:name="_Toc490688223"/>
-      <w:bookmarkStart w:id="38" w:name="_Toc490693227"/>
-      <w:bookmarkEnd w:id="27"/>
+      <w:bookmarkStart w:id="28" w:name="_Toc400155776"/>
+      <w:bookmarkStart w:id="29" w:name="_Toc400155934"/>
+      <w:bookmarkStart w:id="30" w:name="_Toc400155999"/>
+      <w:bookmarkStart w:id="31" w:name="_Toc460695046"/>
+      <w:bookmarkStart w:id="32" w:name="_Toc490688222"/>
+      <w:bookmarkStart w:id="33" w:name="_Toc490693226"/>
+      <w:bookmarkStart w:id="34" w:name="_Toc400155777"/>
+      <w:bookmarkStart w:id="35" w:name="_Toc400155935"/>
+      <w:bookmarkStart w:id="36" w:name="_Toc400156000"/>
+      <w:bookmarkStart w:id="37" w:name="_Toc460695047"/>
+      <w:bookmarkStart w:id="38" w:name="_Toc490688223"/>
+      <w:bookmarkStart w:id="39" w:name="_Toc490693227"/>
       <w:bookmarkEnd w:id="28"/>
       <w:bookmarkEnd w:id="29"/>
       <w:bookmarkEnd w:id="30"/>
@@ -5478,6 +5502,7 @@
       <w:bookmarkEnd w:id="36"/>
       <w:bookmarkEnd w:id="37"/>
       <w:bookmarkEnd w:id="38"/>
+      <w:bookmarkEnd w:id="39"/>
     </w:p>
     <w:p>
       <w:pPr>
@@ -5500,10 +5525,10 @@
           <w:szCs w:val="24"/>
         </w:rPr>
       </w:pPr>
-      <w:bookmarkStart w:id="39" w:name="_Toc493840806"/>
-      <w:bookmarkStart w:id="40" w:name="_Toc493843925"/>
-      <w:bookmarkEnd w:id="39"/>
+      <w:bookmarkStart w:id="40" w:name="_Toc493840806"/>
+      <w:bookmarkStart w:id="41" w:name="_Toc493843925"/>
       <w:bookmarkEnd w:id="40"/>
+      <w:bookmarkEnd w:id="41"/>
     </w:p>
     <w:p>
       <w:pPr>
@@ -5526,10 +5551,10 @@
           <w:szCs w:val="24"/>
         </w:rPr>
       </w:pPr>
-      <w:bookmarkStart w:id="41" w:name="_Toc493840807"/>
-      <w:bookmarkStart w:id="42" w:name="_Toc493843926"/>
-      <w:bookmarkEnd w:id="41"/>
+      <w:bookmarkStart w:id="42" w:name="_Toc493840807"/>
+      <w:bookmarkStart w:id="43" w:name="_Toc493843926"/>
       <w:bookmarkEnd w:id="42"/>
+      <w:bookmarkEnd w:id="43"/>
     </w:p>
     <w:p>
       <w:pPr>
@@ -5545,7 +5570,7 @@
           <w:szCs w:val="24"/>
         </w:rPr>
       </w:pPr>
-      <w:bookmarkStart w:id="43" w:name="_Toc493843927"/>
+      <w:bookmarkStart w:id="44" w:name="_Toc493843927"/>
       <w:r>
         <w:rPr>
           <w:rFonts w:ascii="Times New Roman" w:hAnsi="Times New Roman"/>
@@ -5562,7 +5587,7 @@
         </w:rPr>
         <w:t xml:space="preserve"> and STUDIES</w:t>
       </w:r>
-      <w:bookmarkEnd w:id="43"/>
+      <w:bookmarkEnd w:id="44"/>
     </w:p>
     <w:p>
       <w:pPr>
@@ -6291,24 +6316,15 @@
           <w:szCs w:val="24"/>
         </w:rPr>
         <w:tab/>
-      </w:r>
-      <w:proofErr w:type="gramStart"/>
-      <w:r>
-        <w:rPr>
-          <w:rFonts w:ascii="Times New Roman" w:hAnsi="Times New Roman"/>
-          <w:sz w:val="24"/>
-          <w:szCs w:val="24"/>
-        </w:rPr>
-        <w:t>decision</w:t>
-      </w:r>
-      <w:proofErr w:type="gramEnd"/>
-      <w:r>
-        <w:rPr>
-          <w:rFonts w:ascii="Times New Roman" w:hAnsi="Times New Roman"/>
-          <w:sz w:val="24"/>
-          <w:szCs w:val="24"/>
-        </w:rPr>
-        <w:t xml:space="preserve"> support system for both business holders and/or customers (</w:t>
+        <w:t>D</w:t>
+      </w:r>
+      <w:r>
+        <w:rPr>
+          <w:rFonts w:ascii="Times New Roman" w:hAnsi="Times New Roman"/>
+          <w:sz w:val="24"/>
+          <w:szCs w:val="24"/>
+        </w:rPr>
+        <w:t>ecision support system for both business holders and/or customers (</w:t>
       </w:r>
       <w:proofErr w:type="spellStart"/>
       <w:r>
@@ -6691,7 +6707,7 @@
           <w:szCs w:val="24"/>
         </w:rPr>
       </w:pPr>
-      <w:bookmarkStart w:id="44" w:name="_Toc493843928"/>
+      <w:bookmarkStart w:id="45" w:name="_Toc493843928"/>
       <w:r>
         <w:rPr>
           <w:rFonts w:ascii="Times New Roman" w:hAnsi="Times New Roman"/>
@@ -6700,7 +6716,7 @@
         </w:rPr>
         <w:t>SYNTHESIS OF THE STUDY</w:t>
       </w:r>
-      <w:bookmarkEnd w:id="44"/>
+      <w:bookmarkEnd w:id="45"/>
     </w:p>
     <w:p>
       <w:pPr>
@@ -6860,7 +6876,7 @@
         <w:br/>
         <w:t>Research Methodology</w:t>
       </w:r>
-      <w:bookmarkStart w:id="45" w:name="_Toc492890867"/>
+      <w:bookmarkStart w:id="46" w:name="_Toc492890867"/>
     </w:p>
     <w:p>
       <w:pPr>
@@ -6881,25 +6897,24 @@
         </w:rPr>
         <w:t>This chapter defines the research methods used to conduct the study. It involves the research method that will be used, paradigm, system architecture and the data gathering procedure.</w:t>
       </w:r>
-      <w:bookmarkStart w:id="46" w:name="_Toc400155782"/>
-      <w:bookmarkStart w:id="47" w:name="_Toc400155940"/>
-      <w:bookmarkStart w:id="48" w:name="_Toc400156005"/>
-      <w:bookmarkStart w:id="49" w:name="_Toc460695052"/>
-      <w:bookmarkStart w:id="50" w:name="_Toc490688228"/>
-      <w:bookmarkStart w:id="51" w:name="_Toc490693232"/>
-      <w:bookmarkStart w:id="52" w:name="_Toc400155783"/>
-      <w:bookmarkStart w:id="53" w:name="_Toc400155941"/>
-      <w:bookmarkStart w:id="54" w:name="_Toc400156006"/>
-      <w:bookmarkStart w:id="55" w:name="_Toc460695053"/>
-      <w:bookmarkStart w:id="56" w:name="_Toc490688229"/>
-      <w:bookmarkStart w:id="57" w:name="_Toc490693233"/>
-      <w:bookmarkStart w:id="58" w:name="_Toc400155784"/>
-      <w:bookmarkStart w:id="59" w:name="_Toc400155942"/>
-      <w:bookmarkStart w:id="60" w:name="_Toc400156007"/>
-      <w:bookmarkStart w:id="61" w:name="_Toc460695054"/>
-      <w:bookmarkStart w:id="62" w:name="_Toc490688230"/>
-      <w:bookmarkStart w:id="63" w:name="_Toc490693234"/>
-      <w:bookmarkEnd w:id="45"/>
+      <w:bookmarkStart w:id="47" w:name="_Toc400155782"/>
+      <w:bookmarkStart w:id="48" w:name="_Toc400155940"/>
+      <w:bookmarkStart w:id="49" w:name="_Toc400156005"/>
+      <w:bookmarkStart w:id="50" w:name="_Toc460695052"/>
+      <w:bookmarkStart w:id="51" w:name="_Toc490688228"/>
+      <w:bookmarkStart w:id="52" w:name="_Toc490693232"/>
+      <w:bookmarkStart w:id="53" w:name="_Toc400155783"/>
+      <w:bookmarkStart w:id="54" w:name="_Toc400155941"/>
+      <w:bookmarkStart w:id="55" w:name="_Toc400156006"/>
+      <w:bookmarkStart w:id="56" w:name="_Toc460695053"/>
+      <w:bookmarkStart w:id="57" w:name="_Toc490688229"/>
+      <w:bookmarkStart w:id="58" w:name="_Toc490693233"/>
+      <w:bookmarkStart w:id="59" w:name="_Toc400155784"/>
+      <w:bookmarkStart w:id="60" w:name="_Toc400155942"/>
+      <w:bookmarkStart w:id="61" w:name="_Toc400156007"/>
+      <w:bookmarkStart w:id="62" w:name="_Toc460695054"/>
+      <w:bookmarkStart w:id="63" w:name="_Toc490688230"/>
+      <w:bookmarkStart w:id="64" w:name="_Toc490693234"/>
       <w:bookmarkEnd w:id="46"/>
       <w:bookmarkEnd w:id="47"/>
       <w:bookmarkEnd w:id="48"/>
@@ -6918,6 +6933,7 @@
       <w:bookmarkEnd w:id="61"/>
       <w:bookmarkEnd w:id="62"/>
       <w:bookmarkEnd w:id="63"/>
+      <w:bookmarkEnd w:id="64"/>
     </w:p>
     <w:p>
       <w:pPr>
@@ -6933,7 +6949,7 @@
           <w:szCs w:val="24"/>
         </w:rPr>
       </w:pPr>
-      <w:bookmarkStart w:id="64" w:name="_Toc493843929"/>
+      <w:bookmarkStart w:id="65" w:name="_Toc493843929"/>
       <w:r>
         <w:rPr>
           <w:rFonts w:ascii="Times New Roman" w:hAnsi="Times New Roman"/>
@@ -6950,7 +6966,7 @@
         </w:rPr>
         <w:t>DESIGN</w:t>
       </w:r>
-      <w:bookmarkEnd w:id="64"/>
+      <w:bookmarkEnd w:id="65"/>
     </w:p>
     <w:p>
       <w:pPr>
@@ -7005,7 +7021,7 @@
           <w:szCs w:val="24"/>
         </w:rPr>
       </w:pPr>
-      <w:bookmarkStart w:id="65" w:name="_Toc493843930"/>
+      <w:bookmarkStart w:id="66" w:name="_Toc493843930"/>
       <w:r>
         <w:rPr>
           <w:rFonts w:ascii="Times New Roman" w:hAnsi="Times New Roman"/>
@@ -7014,7 +7030,7 @@
         </w:rPr>
         <w:t>SOURCES OF DATA</w:t>
       </w:r>
-      <w:bookmarkEnd w:id="65"/>
+      <w:bookmarkEnd w:id="66"/>
     </w:p>
     <w:p>
       <w:pPr>
@@ -7050,7 +7066,7 @@
           <w:szCs w:val="24"/>
         </w:rPr>
       </w:pPr>
-      <w:bookmarkStart w:id="66" w:name="_Toc493843931"/>
+      <w:bookmarkStart w:id="67" w:name="_Toc493843931"/>
       <w:r>
         <w:rPr>
           <w:rFonts w:ascii="Times New Roman" w:hAnsi="Times New Roman"/>
@@ -7060,7 +7076,7 @@
         <w:lastRenderedPageBreak/>
         <w:t>INSTRUMENTATION</w:t>
       </w:r>
-      <w:bookmarkEnd w:id="66"/>
+      <w:bookmarkEnd w:id="67"/>
     </w:p>
     <w:p>
       <w:pPr>
@@ -7076,7 +7092,7 @@
           <w:szCs w:val="24"/>
         </w:rPr>
       </w:pPr>
-      <w:bookmarkStart w:id="67" w:name="_Toc493843932"/>
+      <w:bookmarkStart w:id="68" w:name="_Toc493843932"/>
       <w:r>
         <w:rPr>
           <w:rFonts w:ascii="Times New Roman" w:hAnsi="Times New Roman"/>
@@ -7085,7 +7101,7 @@
         </w:rPr>
         <w:t>SOFTWARE/HARDWARE TOOLS</w:t>
       </w:r>
-      <w:bookmarkEnd w:id="67"/>
+      <w:bookmarkEnd w:id="68"/>
     </w:p>
     <w:p>
       <w:pPr>
@@ -7100,10 +7116,10 @@
           <w:sz w:val="24"/>
         </w:rPr>
       </w:pPr>
-      <w:bookmarkStart w:id="68" w:name="_Toc493841185"/>
-      <w:bookmarkStart w:id="69" w:name="_Toc493841388"/>
-      <w:bookmarkStart w:id="70" w:name="_Toc493841492"/>
-      <w:bookmarkStart w:id="71" w:name="_Toc493843933"/>
+      <w:bookmarkStart w:id="69" w:name="_Toc493841185"/>
+      <w:bookmarkStart w:id="70" w:name="_Toc493841388"/>
+      <w:bookmarkStart w:id="71" w:name="_Toc493841492"/>
+      <w:bookmarkStart w:id="72" w:name="_Toc493843933"/>
       <w:r>
         <w:rPr>
           <w:rFonts w:ascii="Times New Roman" w:hAnsi="Times New Roman"/>
@@ -7111,10 +7127,10 @@
         </w:rPr>
         <w:t>SYSTEM ARCHITECTURE</w:t>
       </w:r>
-      <w:bookmarkEnd w:id="68"/>
       <w:bookmarkEnd w:id="69"/>
       <w:bookmarkEnd w:id="70"/>
       <w:bookmarkEnd w:id="71"/>
+      <w:bookmarkEnd w:id="72"/>
     </w:p>
     <w:p>
       <w:pPr>
@@ -7135,7 +7151,7 @@
           <w:lang w:eastAsia="en-PH"/>
         </w:rPr>
         <w:drawing>
-          <wp:inline distT="0" distB="0" distL="0" distR="0" wp14:anchorId="10B077CF" wp14:editId="5CF0F3F9">
+          <wp:inline distT="0" distB="0" distL="0" distR="0" wp14:anchorId="0B913867" wp14:editId="5D2D7CB1">
             <wp:extent cx="5420360" cy="4725035"/>
             <wp:effectExtent l="0" t="0" r="0" b="0"/>
             <wp:docPr id="36" name="Picture 36"/>
@@ -7191,9 +7207,9 @@
           <w:sz w:val="24"/>
         </w:rPr>
       </w:pPr>
-      <w:bookmarkStart w:id="72" w:name="_Toc493841389"/>
-      <w:bookmarkStart w:id="73" w:name="_Toc493841493"/>
-      <w:bookmarkStart w:id="74" w:name="_Toc493843934"/>
+      <w:bookmarkStart w:id="73" w:name="_Toc493841389"/>
+      <w:bookmarkStart w:id="74" w:name="_Toc493841493"/>
+      <w:bookmarkStart w:id="75" w:name="_Toc493843934"/>
       <w:r>
         <w:rPr>
           <w:rFonts w:ascii="Times New Roman" w:hAnsi="Times New Roman"/>
@@ -7208,9 +7224,9 @@
         </w:rPr>
         <w:t xml:space="preserve"> System Architecture</w:t>
       </w:r>
-      <w:bookmarkEnd w:id="72"/>
       <w:bookmarkEnd w:id="73"/>
       <w:bookmarkEnd w:id="74"/>
+      <w:bookmarkEnd w:id="75"/>
     </w:p>
     <w:p>
       <w:pPr>
@@ -7363,10 +7379,10 @@
           <w:sz w:val="24"/>
         </w:rPr>
       </w:pPr>
-      <w:bookmarkStart w:id="75" w:name="_Toc493841187"/>
-      <w:bookmarkStart w:id="76" w:name="_Toc493841390"/>
-      <w:bookmarkStart w:id="77" w:name="_Toc493841494"/>
-      <w:bookmarkStart w:id="78" w:name="_Toc493843935"/>
+      <w:bookmarkStart w:id="76" w:name="_Toc493841187"/>
+      <w:bookmarkStart w:id="77" w:name="_Toc493841390"/>
+      <w:bookmarkStart w:id="78" w:name="_Toc493841494"/>
+      <w:bookmarkStart w:id="79" w:name="_Toc493843935"/>
       <w:r>
         <w:rPr>
           <w:rFonts w:ascii="Times New Roman" w:hAnsi="Times New Roman"/>
@@ -7374,10 +7390,10 @@
         </w:rPr>
         <w:t>DEVELOPMENT DETAILS</w:t>
       </w:r>
-      <w:bookmarkEnd w:id="75"/>
       <w:bookmarkEnd w:id="76"/>
       <w:bookmarkEnd w:id="77"/>
       <w:bookmarkEnd w:id="78"/>
+      <w:bookmarkEnd w:id="79"/>
     </w:p>
     <w:p>
       <w:pPr>
@@ -7619,7 +7635,7 @@
           <w:szCs w:val="24"/>
         </w:rPr>
       </w:pPr>
-      <w:bookmarkStart w:id="79" w:name="_Toc493843936"/>
+      <w:bookmarkStart w:id="80" w:name="_Toc493843936"/>
       <w:r>
         <w:rPr>
           <w:rFonts w:ascii="Times New Roman" w:hAnsi="Times New Roman"/>
@@ -7629,7 +7645,7 @@
         <w:lastRenderedPageBreak/>
         <w:t>RESEARCH INSTRUMENT</w:t>
       </w:r>
-      <w:bookmarkEnd w:id="79"/>
+      <w:bookmarkEnd w:id="80"/>
     </w:p>
     <w:p>
       <w:pPr>
@@ -7647,15 +7663,15 @@
           <w:sz w:val="24"/>
           <w:szCs w:val="24"/>
         </w:rPr>
-        <w:t>Appendix A</w:t>
-      </w:r>
-      <w:r>
-        <w:rPr>
-          <w:rFonts w:ascii="Times New Roman" w:hAnsi="Times New Roman"/>
-          <w:sz w:val="24"/>
-          <w:szCs w:val="24"/>
-        </w:rPr>
-        <w:t xml:space="preserve"> is the experiment paper that will be used to measure an</w:t>
+        <w:t>Experiment paper</w:t>
+      </w:r>
+      <w:r>
+        <w:rPr>
+          <w:rFonts w:ascii="Times New Roman" w:hAnsi="Times New Roman"/>
+          <w:sz w:val="24"/>
+          <w:szCs w:val="24"/>
+        </w:rPr>
+        <w:t xml:space="preserve"> will be used to measure an</w:t>
       </w:r>
       <w:r>
         <w:rPr>
@@ -7688,7 +7704,7 @@
           <w:szCs w:val="24"/>
         </w:rPr>
       </w:pPr>
-      <w:bookmarkStart w:id="80" w:name="_Toc493843937"/>
+      <w:bookmarkStart w:id="81" w:name="_Toc493843937"/>
       <w:r>
         <w:rPr>
           <w:rFonts w:ascii="Times New Roman" w:hAnsi="Times New Roman"/>
@@ -7713,7 +7729,7 @@
         </w:rPr>
         <w:t>RATION</w:t>
       </w:r>
-      <w:bookmarkEnd w:id="80"/>
+      <w:bookmarkEnd w:id="81"/>
     </w:p>
     <w:p>
       <w:pPr>
@@ -7958,7 +7974,7 @@
           <w:szCs w:val="24"/>
         </w:rPr>
       </w:pPr>
-      <w:bookmarkStart w:id="81" w:name="_Toc493843938"/>
+      <w:bookmarkStart w:id="82" w:name="_Toc493843938"/>
       <w:r>
         <w:rPr>
           <w:rFonts w:ascii="Times New Roman" w:hAnsi="Times New Roman"/>
@@ -7984,7 +8000,7 @@
         </w:rPr>
         <w:t>ANALYSIS</w:t>
       </w:r>
-      <w:bookmarkEnd w:id="81"/>
+      <w:bookmarkEnd w:id="82"/>
     </w:p>
     <w:p>
       <w:pPr>
@@ -8738,8 +8754,6 @@
           <w:szCs w:val="24"/>
         </w:rPr>
       </w:pPr>
-      <w:bookmarkStart w:id="82" w:name="_GoBack"/>
-      <w:bookmarkEnd w:id="82"/>
     </w:p>
     <w:p>
       <w:pPr>
@@ -9353,19 +9367,20 @@
     <w:p>
       <w:pPr>
         <w:spacing w:after="0" w:line="480" w:lineRule="auto"/>
-        <w:rPr>
-          <w:rFonts w:ascii="Times New Roman" w:hAnsi="Times New Roman"/>
-          <w:sz w:val="24"/>
-          <w:szCs w:val="24"/>
-        </w:rPr>
-      </w:pPr>
-      <w:r>
-        <w:rPr>
-          <w:rFonts w:ascii="Times New Roman" w:hAnsi="Times New Roman"/>
-          <w:sz w:val="24"/>
-          <w:szCs w:val="24"/>
-        </w:rPr>
-        <w:tab/>
+        <w:ind w:firstLine="720"/>
+        <w:rPr>
+          <w:rFonts w:ascii="Times New Roman" w:hAnsi="Times New Roman"/>
+          <w:sz w:val="24"/>
+          <w:szCs w:val="24"/>
+        </w:rPr>
+      </w:pPr>
+      <w:r>
+        <w:rPr>
+          <w:rFonts w:ascii="Times New Roman" w:hAnsi="Times New Roman"/>
+          <w:sz w:val="24"/>
+          <w:szCs w:val="24"/>
+        </w:rPr>
+        <w:t xml:space="preserve">Al </w:t>
       </w:r>
       <w:proofErr w:type="spellStart"/>
       <w:r>
@@ -9374,7 +9389,7 @@
           <w:sz w:val="24"/>
           <w:szCs w:val="24"/>
         </w:rPr>
-        <w:t>Pastore</w:t>
+        <w:t>Essa</w:t>
       </w:r>
       <w:proofErr w:type="spellEnd"/>
       <w:r>
@@ -9383,7 +9398,7 @@
           <w:sz w:val="24"/>
           <w:szCs w:val="24"/>
         </w:rPr>
-        <w:t>, M. (1998, December 03). Internet Becoming Necessity to Users. Retrieved from https://www.clickz.com/internet-becoming-necessity-to-users/72138/</w:t>
+        <w:t>, Bach, C. (2014, April). Data Mining and Warehousing.</w:t>
       </w:r>
     </w:p>
     <w:p>
@@ -9403,7 +9418,7 @@
           <w:sz w:val="24"/>
           <w:szCs w:val="24"/>
         </w:rPr>
-        <w:t>Kitonyi</w:t>
+        <w:t>Bhatnagar</w:t>
       </w:r>
       <w:proofErr w:type="spellEnd"/>
       <w:r>
@@ -9412,7 +9427,25 @@
           <w:sz w:val="24"/>
           <w:szCs w:val="24"/>
         </w:rPr>
-        <w:t>, N. (2017, March 07). E-commerce is Killing Traditional Retail. Retrieved from https://www.gurufocus.com/news/490164/ecommerce-is-killing-traditional-retail</w:t>
+        <w:t xml:space="preserve">, </w:t>
+      </w:r>
+      <w:proofErr w:type="spellStart"/>
+      <w:r>
+        <w:rPr>
+          <w:rFonts w:ascii="Times New Roman" w:hAnsi="Times New Roman"/>
+          <w:sz w:val="24"/>
+          <w:szCs w:val="24"/>
+        </w:rPr>
+        <w:t>Jadye</w:t>
+      </w:r>
+      <w:proofErr w:type="spellEnd"/>
+      <w:r>
+        <w:rPr>
+          <w:rFonts w:ascii="Times New Roman" w:hAnsi="Times New Roman"/>
+          <w:sz w:val="24"/>
+          <w:szCs w:val="24"/>
+        </w:rPr>
+        <w:t>, Nagar. (2012, November). Data Mining Techniques &amp; Distinct Applications: A Literature Review.</w:t>
       </w:r>
     </w:p>
     <w:p>
@@ -9447,20 +9480,32 @@
     <w:p>
       <w:pPr>
         <w:spacing w:after="0" w:line="480" w:lineRule="auto"/>
-        <w:rPr>
-          <w:rFonts w:ascii="Times New Roman" w:hAnsi="Times New Roman"/>
-          <w:sz w:val="24"/>
-          <w:szCs w:val="24"/>
-        </w:rPr>
-      </w:pPr>
-      <w:r>
-        <w:rPr>
-          <w:rFonts w:ascii="Times New Roman" w:hAnsi="Times New Roman"/>
-          <w:sz w:val="24"/>
-          <w:szCs w:val="24"/>
-        </w:rPr>
-        <w:tab/>
-      </w:r>
+        <w:ind w:firstLine="720"/>
+        <w:rPr>
+          <w:rFonts w:ascii="Times New Roman" w:hAnsi="Times New Roman"/>
+          <w:sz w:val="24"/>
+          <w:szCs w:val="24"/>
+        </w:rPr>
+      </w:pPr>
+      <w:r>
+        <w:rPr>
+          <w:rFonts w:ascii="Times New Roman" w:hAnsi="Times New Roman"/>
+          <w:sz w:val="24"/>
+          <w:szCs w:val="24"/>
+        </w:rPr>
+        <w:t>Bund: friends of the earth, Germany. (Accessed 12 August 2017) Shopping by bike. Retrieved from http://www.einkaufen-mit-dem-rad.de/shopping_by_bike.shtml</w:t>
+      </w:r>
+    </w:p>
+    <w:p>
+      <w:pPr>
+        <w:spacing w:after="0" w:line="480" w:lineRule="auto"/>
+        <w:ind w:firstLine="720"/>
+        <w:rPr>
+          <w:rFonts w:ascii="Times New Roman" w:hAnsi="Times New Roman"/>
+          <w:sz w:val="24"/>
+          <w:szCs w:val="24"/>
+        </w:rPr>
+      </w:pPr>
       <w:proofErr w:type="spellStart"/>
       <w:r>
         <w:rPr>
@@ -9468,7 +9513,7 @@
           <w:sz w:val="24"/>
           <w:szCs w:val="24"/>
         </w:rPr>
-        <w:t>Ramageri</w:t>
+        <w:t>Kaidi</w:t>
       </w:r>
       <w:proofErr w:type="spellEnd"/>
       <w:r>
@@ -9477,7 +9522,36 @@
           <w:sz w:val="24"/>
           <w:szCs w:val="24"/>
         </w:rPr>
-        <w:t xml:space="preserve">, B. M. (2010, December). Data Mining Techniques and Applications. </w:t>
+        <w:t>, Z. (2002). Data visualization.</w:t>
+      </w:r>
+    </w:p>
+    <w:p>
+      <w:pPr>
+        <w:spacing w:after="0" w:line="480" w:lineRule="auto"/>
+        <w:ind w:firstLine="720"/>
+        <w:rPr>
+          <w:rFonts w:ascii="Times New Roman" w:hAnsi="Times New Roman"/>
+          <w:sz w:val="24"/>
+          <w:szCs w:val="24"/>
+        </w:rPr>
+      </w:pPr>
+      <w:proofErr w:type="spellStart"/>
+      <w:r>
+        <w:rPr>
+          <w:rFonts w:ascii="Times New Roman" w:hAnsi="Times New Roman"/>
+          <w:sz w:val="24"/>
+          <w:szCs w:val="24"/>
+        </w:rPr>
+        <w:t>Kitonyi</w:t>
+      </w:r>
+      <w:proofErr w:type="spellEnd"/>
+      <w:r>
+        <w:rPr>
+          <w:rFonts w:ascii="Times New Roman" w:hAnsi="Times New Roman"/>
+          <w:sz w:val="24"/>
+          <w:szCs w:val="24"/>
+        </w:rPr>
+        <w:t>, N. (2017, March 07). E-commerce is Killing Traditional Retail. Retrieved from https://www.gurufocus.com/news/490164/ecommerce-is-killing-traditional-retail</w:t>
       </w:r>
     </w:p>
     <w:p>
@@ -9520,37 +9594,20 @@
     <w:p>
       <w:pPr>
         <w:spacing w:after="0" w:line="480" w:lineRule="auto"/>
-        <w:rPr>
-          <w:rFonts w:ascii="Times New Roman" w:hAnsi="Times New Roman"/>
-          <w:sz w:val="24"/>
-          <w:szCs w:val="24"/>
-        </w:rPr>
-      </w:pPr>
-      <w:r>
-        <w:rPr>
-          <w:rFonts w:ascii="Times New Roman" w:hAnsi="Times New Roman"/>
-          <w:sz w:val="24"/>
-          <w:szCs w:val="24"/>
-        </w:rPr>
-        <w:tab/>
-      </w:r>
-      <w:proofErr w:type="spellStart"/>
-      <w:r>
-        <w:rPr>
-          <w:rFonts w:ascii="Times New Roman" w:hAnsi="Times New Roman"/>
-          <w:sz w:val="24"/>
-          <w:szCs w:val="24"/>
-        </w:rPr>
-        <w:t>Smita</w:t>
-      </w:r>
-      <w:proofErr w:type="spellEnd"/>
-      <w:r>
-        <w:rPr>
-          <w:rFonts w:ascii="Times New Roman" w:hAnsi="Times New Roman"/>
-          <w:sz w:val="24"/>
-          <w:szCs w:val="24"/>
-        </w:rPr>
-        <w:t xml:space="preserve"> &amp; Sharma P. (2014, June). Use of Data Mining in Various Field: A Survey Paper.</w:t>
+        <w:ind w:firstLine="720"/>
+        <w:rPr>
+          <w:rFonts w:ascii="Times New Roman" w:hAnsi="Times New Roman"/>
+          <w:sz w:val="24"/>
+          <w:szCs w:val="24"/>
+        </w:rPr>
+      </w:pPr>
+      <w:r>
+        <w:rPr>
+          <w:rFonts w:ascii="Times New Roman" w:hAnsi="Times New Roman"/>
+          <w:sz w:val="24"/>
+          <w:szCs w:val="24"/>
+        </w:rPr>
+        <w:t>Oxford: Oxford University Press. (Accessed 12 August 2017) Retrieved from https://en.oxforddictionaries.com/definition/market</w:t>
       </w:r>
     </w:p>
     <w:p>
@@ -9570,7 +9627,7 @@
           <w:sz w:val="24"/>
           <w:szCs w:val="24"/>
         </w:rPr>
-        <w:t>Bhatnagar</w:t>
+        <w:t>Parsaye</w:t>
       </w:r>
       <w:proofErr w:type="spellEnd"/>
       <w:r>
@@ -9579,7 +9636,7 @@
           <w:sz w:val="24"/>
           <w:szCs w:val="24"/>
         </w:rPr>
-        <w:t xml:space="preserve">, </w:t>
+        <w:t xml:space="preserve"> K. &amp; </w:t>
       </w:r>
       <w:proofErr w:type="spellStart"/>
       <w:r>
@@ -9588,7 +9645,7 @@
           <w:sz w:val="24"/>
           <w:szCs w:val="24"/>
         </w:rPr>
-        <w:t>Jadye</w:t>
+        <w:t>Chignell</w:t>
       </w:r>
       <w:proofErr w:type="spellEnd"/>
       <w:r>
@@ -9597,7 +9654,79 @@
           <w:sz w:val="24"/>
           <w:szCs w:val="24"/>
         </w:rPr>
-        <w:t>, Nagar. (2012, November). Data Mining Techniques &amp; Distinct Applications: A Literature Review.</w:t>
+        <w:t xml:space="preserve"> M. Intelligent Database Tools &amp; Applications. </w:t>
+      </w:r>
+    </w:p>
+    <w:p>
+      <w:pPr>
+        <w:spacing w:after="0" w:line="480" w:lineRule="auto"/>
+        <w:rPr>
+          <w:rFonts w:ascii="Times New Roman" w:hAnsi="Times New Roman"/>
+          <w:sz w:val="24"/>
+          <w:szCs w:val="24"/>
+        </w:rPr>
+      </w:pPr>
+      <w:r>
+        <w:rPr>
+          <w:rFonts w:ascii="Times New Roman" w:hAnsi="Times New Roman"/>
+          <w:sz w:val="24"/>
+          <w:szCs w:val="24"/>
+        </w:rPr>
+        <w:tab/>
+      </w:r>
+      <w:proofErr w:type="spellStart"/>
+      <w:r>
+        <w:rPr>
+          <w:rFonts w:ascii="Times New Roman" w:hAnsi="Times New Roman"/>
+          <w:sz w:val="24"/>
+          <w:szCs w:val="24"/>
+        </w:rPr>
+        <w:t>Pastore</w:t>
+      </w:r>
+      <w:proofErr w:type="spellEnd"/>
+      <w:r>
+        <w:rPr>
+          <w:rFonts w:ascii="Times New Roman" w:hAnsi="Times New Roman"/>
+          <w:sz w:val="24"/>
+          <w:szCs w:val="24"/>
+        </w:rPr>
+        <w:t>, M. (1998, December 03). Internet Becoming Necessity to Users. Retrieved from https://www.clickz.com/internet-becoming-necessity-to-users/72138/</w:t>
+      </w:r>
+    </w:p>
+    <w:p>
+      <w:pPr>
+        <w:spacing w:after="0" w:line="480" w:lineRule="auto"/>
+        <w:rPr>
+          <w:rFonts w:ascii="Times New Roman" w:hAnsi="Times New Roman"/>
+          <w:sz w:val="24"/>
+          <w:szCs w:val="24"/>
+        </w:rPr>
+      </w:pPr>
+      <w:r>
+        <w:rPr>
+          <w:rFonts w:ascii="Times New Roman" w:hAnsi="Times New Roman"/>
+          <w:sz w:val="24"/>
+          <w:szCs w:val="24"/>
+        </w:rPr>
+        <w:tab/>
+      </w:r>
+      <w:proofErr w:type="spellStart"/>
+      <w:r>
+        <w:rPr>
+          <w:rFonts w:ascii="Times New Roman" w:hAnsi="Times New Roman"/>
+          <w:sz w:val="24"/>
+          <w:szCs w:val="24"/>
+        </w:rPr>
+        <w:t>Ramageri</w:t>
+      </w:r>
+      <w:proofErr w:type="spellEnd"/>
+      <w:r>
+        <w:rPr>
+          <w:rFonts w:ascii="Times New Roman" w:hAnsi="Times New Roman"/>
+          <w:sz w:val="24"/>
+          <w:szCs w:val="24"/>
+        </w:rPr>
+        <w:t xml:space="preserve">, B. M. (2010, December). Data Mining Techniques and Applications. </w:t>
       </w:r>
     </w:p>
     <w:p>
@@ -9616,7 +9745,25 @@
           <w:sz w:val="24"/>
           <w:szCs w:val="24"/>
         </w:rPr>
-        <w:t xml:space="preserve">Al </w:t>
+        <w:t>Robertson, P. (2012, November). Robertson’s Book of Firsts: Who did what for the first time?</w:t>
+      </w:r>
+    </w:p>
+    <w:p>
+      <w:pPr>
+        <w:spacing w:after="0" w:line="480" w:lineRule="auto"/>
+        <w:rPr>
+          <w:rFonts w:ascii="Times New Roman" w:hAnsi="Times New Roman"/>
+          <w:sz w:val="24"/>
+          <w:szCs w:val="24"/>
+        </w:rPr>
+      </w:pPr>
+      <w:r>
+        <w:rPr>
+          <w:rFonts w:ascii="Times New Roman" w:hAnsi="Times New Roman"/>
+          <w:sz w:val="24"/>
+          <w:szCs w:val="24"/>
+        </w:rPr>
+        <w:tab/>
       </w:r>
       <w:proofErr w:type="spellStart"/>
       <w:r>
@@ -9625,7 +9772,7 @@
           <w:sz w:val="24"/>
           <w:szCs w:val="24"/>
         </w:rPr>
-        <w:t>Essa</w:t>
+        <w:t>Smita</w:t>
       </w:r>
       <w:proofErr w:type="spellEnd"/>
       <w:r>
@@ -9634,7 +9781,7 @@
           <w:sz w:val="24"/>
           <w:szCs w:val="24"/>
         </w:rPr>
-        <w:t>, Bach, C. (2014, April). Data Mining and Warehousing.</w:t>
+        <w:t xml:space="preserve"> &amp; Sharma P. (2014, June). Use of Data Mining in Various Field: A Survey Paper.</w:t>
       </w:r>
     </w:p>
     <w:p>
@@ -9647,35 +9794,6 @@
           <w:szCs w:val="24"/>
         </w:rPr>
       </w:pPr>
-      <w:proofErr w:type="spellStart"/>
-      <w:r>
-        <w:rPr>
-          <w:rFonts w:ascii="Times New Roman" w:hAnsi="Times New Roman"/>
-          <w:sz w:val="24"/>
-          <w:szCs w:val="24"/>
-        </w:rPr>
-        <w:t>Kaidi</w:t>
-      </w:r>
-      <w:proofErr w:type="spellEnd"/>
-      <w:r>
-        <w:rPr>
-          <w:rFonts w:ascii="Times New Roman" w:hAnsi="Times New Roman"/>
-          <w:sz w:val="24"/>
-          <w:szCs w:val="24"/>
-        </w:rPr>
-        <w:t>, Z. (2002). Data visualization.</w:t>
-      </w:r>
-    </w:p>
-    <w:p>
-      <w:pPr>
-        <w:spacing w:after="0" w:line="480" w:lineRule="auto"/>
-        <w:ind w:firstLine="720"/>
-        <w:rPr>
-          <w:rFonts w:ascii="Times New Roman" w:hAnsi="Times New Roman"/>
-          <w:sz w:val="24"/>
-          <w:szCs w:val="24"/>
-        </w:rPr>
-      </w:pPr>
       <w:r>
         <w:rPr>
           <w:rFonts w:ascii="Times New Roman" w:hAnsi="Times New Roman"/>
@@ -9683,110 +9801,6 @@
           <w:szCs w:val="24"/>
         </w:rPr>
         <w:t>Ward, M. Overview of Data Visualization. Retrieved from www.cs.wpi.edu</w:t>
-      </w:r>
-    </w:p>
-    <w:p>
-      <w:pPr>
-        <w:spacing w:after="0" w:line="480" w:lineRule="auto"/>
-        <w:ind w:firstLine="720"/>
-        <w:rPr>
-          <w:rFonts w:ascii="Times New Roman" w:hAnsi="Times New Roman"/>
-          <w:sz w:val="24"/>
-          <w:szCs w:val="24"/>
-        </w:rPr>
-      </w:pPr>
-      <w:proofErr w:type="spellStart"/>
-      <w:r>
-        <w:rPr>
-          <w:rFonts w:ascii="Times New Roman" w:hAnsi="Times New Roman"/>
-          <w:sz w:val="24"/>
-          <w:szCs w:val="24"/>
-        </w:rPr>
-        <w:t>Parsaye</w:t>
-      </w:r>
-      <w:proofErr w:type="spellEnd"/>
-      <w:r>
-        <w:rPr>
-          <w:rFonts w:ascii="Times New Roman" w:hAnsi="Times New Roman"/>
-          <w:sz w:val="24"/>
-          <w:szCs w:val="24"/>
-        </w:rPr>
-        <w:t xml:space="preserve"> K. &amp; </w:t>
-      </w:r>
-      <w:proofErr w:type="spellStart"/>
-      <w:r>
-        <w:rPr>
-          <w:rFonts w:ascii="Times New Roman" w:hAnsi="Times New Roman"/>
-          <w:sz w:val="24"/>
-          <w:szCs w:val="24"/>
-        </w:rPr>
-        <w:t>Chignell</w:t>
-      </w:r>
-      <w:proofErr w:type="spellEnd"/>
-      <w:r>
-        <w:rPr>
-          <w:rFonts w:ascii="Times New Roman" w:hAnsi="Times New Roman"/>
-          <w:sz w:val="24"/>
-          <w:szCs w:val="24"/>
-        </w:rPr>
-        <w:t xml:space="preserve"> M. Intelligent Database Tools &amp; Applications. </w:t>
-      </w:r>
-    </w:p>
-    <w:p>
-      <w:pPr>
-        <w:spacing w:after="0" w:line="480" w:lineRule="auto"/>
-        <w:ind w:firstLine="720"/>
-        <w:rPr>
-          <w:rFonts w:ascii="Times New Roman" w:hAnsi="Times New Roman"/>
-          <w:sz w:val="24"/>
-          <w:szCs w:val="24"/>
-        </w:rPr>
-      </w:pPr>
-      <w:r>
-        <w:rPr>
-          <w:rFonts w:ascii="Times New Roman" w:hAnsi="Times New Roman"/>
-          <w:sz w:val="24"/>
-          <w:szCs w:val="24"/>
-        </w:rPr>
-        <w:t>Robertson, P. (2012, November). Robertson’s Book of Firsts: Who did what for the first time?</w:t>
-      </w:r>
-    </w:p>
-    <w:p>
-      <w:pPr>
-        <w:spacing w:after="0" w:line="480" w:lineRule="auto"/>
-        <w:ind w:firstLine="720"/>
-        <w:rPr>
-          <w:rFonts w:ascii="Times New Roman" w:hAnsi="Times New Roman"/>
-          <w:sz w:val="24"/>
-          <w:szCs w:val="24"/>
-        </w:rPr>
-      </w:pPr>
-      <w:r>
-        <w:rPr>
-          <w:rFonts w:ascii="Times New Roman" w:hAnsi="Times New Roman"/>
-          <w:sz w:val="24"/>
-          <w:szCs w:val="24"/>
-        </w:rPr>
-        <w:t>Oxford: Oxford University Press. (Accessed 12 August 2017) Retrieved from https://en.oxforddictionaries.com/definition/market</w:t>
-      </w:r>
-    </w:p>
-    <w:p>
-      <w:pPr>
-        <w:spacing w:after="0" w:line="480" w:lineRule="auto"/>
-        <w:ind w:firstLine="720"/>
-        <w:rPr>
-          <w:rFonts w:ascii="Times New Roman" w:hAnsi="Times New Roman"/>
-          <w:sz w:val="24"/>
-          <w:szCs w:val="24"/>
-        </w:rPr>
-      </w:pPr>
-      <w:r>
-        <w:rPr>
-          <w:rFonts w:ascii="Times New Roman" w:hAnsi="Times New Roman"/>
-          <w:sz w:val="24"/>
-          <w:szCs w:val="24"/>
-        </w:rPr>
-        <w:t>Bund: friends of the earth, Germany. (Accessed 12 August 2017) Shopping by bike. Retrieved from http://www.einkaufen-mit-dem-rad.de/shopping_by_bike.shtml</w:t>
       </w:r>
     </w:p>
     <w:p>
@@ -9855,27 +9869,28 @@
     <w:tbl>
       <w:tblPr>
         <w:tblStyle w:val="TableGrid"/>
-        <w:tblW w:w="8636" w:type="dxa"/>
+        <w:tblW w:w="9807" w:type="dxa"/>
         <w:tblInd w:w="486" w:type="dxa"/>
         <w:tblLayout w:type="fixed"/>
         <w:tblLook w:val="04A0" w:firstRow="1" w:lastRow="0" w:firstColumn="1" w:lastColumn="0" w:noHBand="0" w:noVBand="1"/>
       </w:tblPr>
       <w:tblGrid>
-        <w:gridCol w:w="1171"/>
-        <w:gridCol w:w="1025"/>
-        <w:gridCol w:w="1171"/>
-        <w:gridCol w:w="1317"/>
-        <w:gridCol w:w="1171"/>
-        <w:gridCol w:w="1329"/>
+        <w:gridCol w:w="502"/>
+        <w:gridCol w:w="1134"/>
+        <w:gridCol w:w="992"/>
+        <w:gridCol w:w="1417"/>
+        <w:gridCol w:w="1560"/>
+        <w:gridCol w:w="1417"/>
+        <w:gridCol w:w="1333"/>
         <w:gridCol w:w="1452"/>
       </w:tblGrid>
       <w:tr>
         <w:trPr>
-          <w:trHeight w:val="2187"/>
+          <w:trHeight w:val="1324"/>
         </w:trPr>
         <w:tc>
           <w:tcPr>
-            <w:tcW w:w="1171" w:type="dxa"/>
+            <w:tcW w:w="502" w:type="dxa"/>
           </w:tcPr>
           <w:p>
             <w:pPr>
@@ -9883,7 +9898,7 @@
                 <w:rFonts w:ascii="Times New Roman" w:hAnsi="Times New Roman"/>
                 <w:b/>
                 <w:sz w:val="20"/>
-                <w:szCs w:val="24"/>
+                <w:szCs w:val="20"/>
               </w:rPr>
             </w:pPr>
           </w:p>
@@ -9893,7 +9908,31 @@
                 <w:rFonts w:ascii="Times New Roman" w:hAnsi="Times New Roman"/>
                 <w:b/>
                 <w:sz w:val="20"/>
-                <w:szCs w:val="24"/>
+                <w:szCs w:val="20"/>
+              </w:rPr>
+            </w:pPr>
+            <w:r>
+              <w:rPr>
+                <w:rFonts w:ascii="Times New Roman" w:hAnsi="Times New Roman"/>
+                <w:b/>
+                <w:sz w:val="20"/>
+                <w:szCs w:val="20"/>
+              </w:rPr>
+              <w:t>#</w:t>
+            </w:r>
+          </w:p>
+        </w:tc>
+        <w:tc>
+          <w:tcPr>
+            <w:tcW w:w="1134" w:type="dxa"/>
+          </w:tcPr>
+          <w:p>
+            <w:pPr>
+              <w:rPr>
+                <w:rFonts w:ascii="Times New Roman" w:hAnsi="Times New Roman"/>
+                <w:b/>
+                <w:sz w:val="20"/>
+                <w:szCs w:val="20"/>
               </w:rPr>
             </w:pPr>
             <w:bookmarkStart w:id="86" w:name="_Toc493839833"/>
@@ -9902,7 +9941,7 @@
                 <w:rFonts w:ascii="Times New Roman" w:hAnsi="Times New Roman"/>
                 <w:b/>
                 <w:sz w:val="20"/>
-                <w:szCs w:val="24"/>
+                <w:szCs w:val="20"/>
               </w:rPr>
               <w:t>Search Term/ Keyword</w:t>
             </w:r>
@@ -9911,7 +9950,7 @@
         </w:tc>
         <w:tc>
           <w:tcPr>
-            <w:tcW w:w="1025" w:type="dxa"/>
+            <w:tcW w:w="992" w:type="dxa"/>
           </w:tcPr>
           <w:p>
             <w:pPr>
@@ -9919,26 +9958,16 @@
                 <w:rFonts w:ascii="Times New Roman" w:hAnsi="Times New Roman"/>
                 <w:b/>
                 <w:sz w:val="20"/>
-                <w:szCs w:val="24"/>
-              </w:rPr>
-            </w:pPr>
-          </w:p>
-          <w:p>
-            <w:pPr>
+                <w:szCs w:val="20"/>
+              </w:rPr>
+            </w:pPr>
+            <w:bookmarkStart w:id="87" w:name="_Toc493839834"/>
+            <w:r>
               <w:rPr>
                 <w:rFonts w:ascii="Times New Roman" w:hAnsi="Times New Roman"/>
                 <w:b/>
                 <w:sz w:val="20"/>
-                <w:szCs w:val="24"/>
-              </w:rPr>
-            </w:pPr>
-            <w:bookmarkStart w:id="87" w:name="_Toc493839834"/>
-            <w:r>
-              <w:rPr>
-                <w:rFonts w:ascii="Times New Roman" w:hAnsi="Times New Roman"/>
-                <w:b/>
-                <w:sz w:val="20"/>
-                <w:szCs w:val="24"/>
+                <w:szCs w:val="20"/>
               </w:rPr>
               <w:t>No. of relevant items</w:t>
             </w:r>
@@ -9947,7 +9976,7 @@
         </w:tc>
         <w:tc>
           <w:tcPr>
-            <w:tcW w:w="1171" w:type="dxa"/>
+            <w:tcW w:w="1417" w:type="dxa"/>
           </w:tcPr>
           <w:p>
             <w:pPr>
@@ -9955,7 +9984,7 @@
                 <w:rFonts w:ascii="Times New Roman" w:hAnsi="Times New Roman"/>
                 <w:b/>
                 <w:sz w:val="20"/>
-                <w:szCs w:val="24"/>
+                <w:szCs w:val="20"/>
               </w:rPr>
             </w:pPr>
             <w:bookmarkStart w:id="88" w:name="_Toc493839835"/>
@@ -9964,7 +9993,7 @@
                 <w:rFonts w:ascii="Times New Roman" w:hAnsi="Times New Roman"/>
                 <w:b/>
                 <w:sz w:val="20"/>
-                <w:szCs w:val="24"/>
+                <w:szCs w:val="20"/>
               </w:rPr>
               <w:t>No. of Candidate – Best Deal items (C-BD)</w:t>
             </w:r>
@@ -9973,7 +10002,7 @@
         </w:tc>
         <w:tc>
           <w:tcPr>
-            <w:tcW w:w="1317" w:type="dxa"/>
+            <w:tcW w:w="1560" w:type="dxa"/>
           </w:tcPr>
           <w:p>
             <w:pPr>
@@ -9981,7 +10010,7 @@
                 <w:rFonts w:ascii="Times New Roman" w:hAnsi="Times New Roman"/>
                 <w:b/>
                 <w:sz w:val="20"/>
-                <w:szCs w:val="24"/>
+                <w:szCs w:val="20"/>
               </w:rPr>
             </w:pPr>
             <w:bookmarkStart w:id="89" w:name="_Toc493839836"/>
@@ -9990,7 +10019,7 @@
                 <w:rFonts w:ascii="Times New Roman" w:hAnsi="Times New Roman"/>
                 <w:b/>
                 <w:sz w:val="20"/>
-                <w:szCs w:val="24"/>
+                <w:szCs w:val="20"/>
               </w:rPr>
               <w:t>No. of Candidate – Non-Best Deal items (C-NBD)</w:t>
             </w:r>
@@ -9999,7 +10028,7 @@
         </w:tc>
         <w:tc>
           <w:tcPr>
-            <w:tcW w:w="1171" w:type="dxa"/>
+            <w:tcW w:w="1417" w:type="dxa"/>
           </w:tcPr>
           <w:p>
             <w:pPr>
@@ -10007,7 +10036,7 @@
                 <w:rFonts w:ascii="Times New Roman" w:hAnsi="Times New Roman"/>
                 <w:b/>
                 <w:sz w:val="20"/>
-                <w:szCs w:val="24"/>
+                <w:szCs w:val="20"/>
               </w:rPr>
             </w:pPr>
             <w:bookmarkStart w:id="90" w:name="_Toc493839837"/>
@@ -10016,16 +10045,34 @@
                 <w:rFonts w:ascii="Times New Roman" w:hAnsi="Times New Roman"/>
                 <w:b/>
                 <w:sz w:val="20"/>
-                <w:szCs w:val="24"/>
-              </w:rPr>
-              <w:t>No. of Non-Candidate – Best Deal items (NC-BD)</w:t>
+                <w:szCs w:val="20"/>
+              </w:rPr>
+              <w:t xml:space="preserve">No. of Non-Candidate – Best Deal items </w:t>
+            </w:r>
+            <w:r>
+              <w:rPr>
+                <w:rFonts w:ascii="Times New Roman" w:hAnsi="Times New Roman"/>
+                <w:b/>
+                <w:sz w:val="20"/>
+                <w:szCs w:val="20"/>
+              </w:rPr>
+              <w:br/>
+            </w:r>
+            <w:r>
+              <w:rPr>
+                <w:rFonts w:ascii="Times New Roman" w:hAnsi="Times New Roman"/>
+                <w:b/>
+                <w:sz w:val="20"/>
+                <w:szCs w:val="20"/>
+              </w:rPr>
+              <w:t>(NC-BD)</w:t>
             </w:r>
             <w:bookmarkEnd w:id="90"/>
           </w:p>
         </w:tc>
         <w:tc>
           <w:tcPr>
-            <w:tcW w:w="1329" w:type="dxa"/>
+            <w:tcW w:w="1333" w:type="dxa"/>
           </w:tcPr>
           <w:p>
             <w:pPr>
@@ -10033,7 +10080,7 @@
                 <w:rFonts w:ascii="Times New Roman" w:hAnsi="Times New Roman"/>
                 <w:b/>
                 <w:sz w:val="20"/>
-                <w:szCs w:val="24"/>
+                <w:szCs w:val="20"/>
               </w:rPr>
             </w:pPr>
             <w:bookmarkStart w:id="91" w:name="_Toc493839838"/>
@@ -10042,7 +10089,7 @@
                 <w:rFonts w:ascii="Times New Roman" w:hAnsi="Times New Roman"/>
                 <w:b/>
                 <w:sz w:val="20"/>
-                <w:szCs w:val="24"/>
+                <w:szCs w:val="20"/>
               </w:rPr>
               <w:t>No. of Non-Candidate – Non-Best Deal items (NC-NBD)</w:t>
             </w:r>
@@ -10060,25 +10107,15 @@
                 <w:rFonts w:ascii="Times New Roman" w:hAnsi="Times New Roman"/>
                 <w:b/>
                 <w:sz w:val="20"/>
-                <w:szCs w:val="24"/>
-              </w:rPr>
-            </w:pPr>
-          </w:p>
-          <w:p>
-            <w:pPr>
+                <w:szCs w:val="20"/>
+              </w:rPr>
+            </w:pPr>
+            <w:r>
               <w:rPr>
                 <w:rFonts w:ascii="Times New Roman" w:hAnsi="Times New Roman"/>
                 <w:b/>
                 <w:sz w:val="20"/>
-                <w:szCs w:val="24"/>
-              </w:rPr>
-            </w:pPr>
-            <w:r>
-              <w:rPr>
-                <w:rFonts w:ascii="Times New Roman" w:hAnsi="Times New Roman"/>
-                <w:b/>
-                <w:sz w:val="20"/>
-                <w:szCs w:val="24"/>
+                <w:szCs w:val="20"/>
               </w:rPr>
               <w:t>Degree of Graph Maximization</w:t>
             </w:r>
@@ -10087,33 +10124,44 @@
       </w:tr>
       <w:tr>
         <w:trPr>
-          <w:trHeight w:val="573"/>
+          <w:trHeight w:val="195"/>
         </w:trPr>
         <w:tc>
           <w:tcPr>
-            <w:tcW w:w="1171" w:type="dxa"/>
-          </w:tcPr>
-          <w:p>
-            <w:pPr>
-              <w:rPr>
-                <w:rFonts w:ascii="Times New Roman" w:hAnsi="Times New Roman"/>
-                <w:szCs w:val="24"/>
-              </w:rPr>
-            </w:pPr>
-            <w:bookmarkStart w:id="92" w:name="_Toc493839839"/>
+            <w:tcW w:w="502" w:type="dxa"/>
+          </w:tcPr>
+          <w:p>
+            <w:pPr>
+              <w:rPr>
+                <w:rFonts w:ascii="Times New Roman" w:hAnsi="Times New Roman"/>
+                <w:szCs w:val="24"/>
+              </w:rPr>
+            </w:pPr>
             <w:r>
               <w:rPr>
                 <w:rFonts w:ascii="Times New Roman" w:hAnsi="Times New Roman"/>
                 <w:szCs w:val="24"/>
               </w:rPr>
-              <w:t>Item # 1</w:t>
+              <w:t>1</w:t>
             </w:r>
-            <w:bookmarkEnd w:id="92"/>
-          </w:p>
-        </w:tc>
-        <w:tc>
-          <w:tcPr>
-            <w:tcW w:w="1025" w:type="dxa"/>
+          </w:p>
+        </w:tc>
+        <w:tc>
+          <w:tcPr>
+            <w:tcW w:w="1134" w:type="dxa"/>
+          </w:tcPr>
+          <w:p>
+            <w:pPr>
+              <w:rPr>
+                <w:rFonts w:ascii="Times New Roman" w:hAnsi="Times New Roman"/>
+                <w:szCs w:val="24"/>
+              </w:rPr>
+            </w:pPr>
+          </w:p>
+        </w:tc>
+        <w:tc>
+          <w:tcPr>
+            <w:tcW w:w="992" w:type="dxa"/>
           </w:tcPr>
           <w:p>
             <w:pPr>
@@ -10127,7 +10175,7 @@
         </w:tc>
         <w:tc>
           <w:tcPr>
-            <w:tcW w:w="1171" w:type="dxa"/>
+            <w:tcW w:w="1417" w:type="dxa"/>
           </w:tcPr>
           <w:p>
             <w:pPr>
@@ -10141,7 +10189,7 @@
         </w:tc>
         <w:tc>
           <w:tcPr>
-            <w:tcW w:w="1317" w:type="dxa"/>
+            <w:tcW w:w="1560" w:type="dxa"/>
           </w:tcPr>
           <w:p>
             <w:pPr>
@@ -10155,7 +10203,7 @@
         </w:tc>
         <w:tc>
           <w:tcPr>
-            <w:tcW w:w="1171" w:type="dxa"/>
+            <w:tcW w:w="1417" w:type="dxa"/>
           </w:tcPr>
           <w:p>
             <w:pPr>
@@ -10169,7 +10217,7 @@
         </w:tc>
         <w:tc>
           <w:tcPr>
-            <w:tcW w:w="1329" w:type="dxa"/>
+            <w:tcW w:w="1333" w:type="dxa"/>
           </w:tcPr>
           <w:p>
             <w:pPr>
@@ -10198,33 +10246,44 @@
       </w:tr>
       <w:tr>
         <w:trPr>
-          <w:trHeight w:val="600"/>
+          <w:trHeight w:val="70"/>
         </w:trPr>
         <w:tc>
           <w:tcPr>
-            <w:tcW w:w="1171" w:type="dxa"/>
-          </w:tcPr>
-          <w:p>
-            <w:pPr>
-              <w:rPr>
-                <w:rFonts w:ascii="Times New Roman" w:hAnsi="Times New Roman"/>
-                <w:szCs w:val="24"/>
-              </w:rPr>
-            </w:pPr>
-            <w:bookmarkStart w:id="93" w:name="_Toc493839840"/>
+            <w:tcW w:w="502" w:type="dxa"/>
+          </w:tcPr>
+          <w:p>
+            <w:pPr>
+              <w:rPr>
+                <w:rFonts w:ascii="Times New Roman" w:hAnsi="Times New Roman"/>
+                <w:szCs w:val="24"/>
+              </w:rPr>
+            </w:pPr>
             <w:r>
               <w:rPr>
                 <w:rFonts w:ascii="Times New Roman" w:hAnsi="Times New Roman"/>
                 <w:szCs w:val="24"/>
               </w:rPr>
-              <w:t>Item # 2</w:t>
+              <w:t>2</w:t>
             </w:r>
-            <w:bookmarkEnd w:id="93"/>
-          </w:p>
-        </w:tc>
-        <w:tc>
-          <w:tcPr>
-            <w:tcW w:w="1025" w:type="dxa"/>
+          </w:p>
+        </w:tc>
+        <w:tc>
+          <w:tcPr>
+            <w:tcW w:w="1134" w:type="dxa"/>
+          </w:tcPr>
+          <w:p>
+            <w:pPr>
+              <w:rPr>
+                <w:rFonts w:ascii="Times New Roman" w:hAnsi="Times New Roman"/>
+                <w:szCs w:val="24"/>
+              </w:rPr>
+            </w:pPr>
+          </w:p>
+        </w:tc>
+        <w:tc>
+          <w:tcPr>
+            <w:tcW w:w="992" w:type="dxa"/>
           </w:tcPr>
           <w:p>
             <w:pPr>
@@ -10238,7 +10297,7 @@
         </w:tc>
         <w:tc>
           <w:tcPr>
-            <w:tcW w:w="1171" w:type="dxa"/>
+            <w:tcW w:w="1417" w:type="dxa"/>
           </w:tcPr>
           <w:p>
             <w:pPr>
@@ -10252,7 +10311,7 @@
         </w:tc>
         <w:tc>
           <w:tcPr>
-            <w:tcW w:w="1317" w:type="dxa"/>
+            <w:tcW w:w="1560" w:type="dxa"/>
           </w:tcPr>
           <w:p>
             <w:pPr>
@@ -10266,7 +10325,7 @@
         </w:tc>
         <w:tc>
           <w:tcPr>
-            <w:tcW w:w="1171" w:type="dxa"/>
+            <w:tcW w:w="1417" w:type="dxa"/>
           </w:tcPr>
           <w:p>
             <w:pPr>
@@ -10280,7 +10339,7 @@
         </w:tc>
         <w:tc>
           <w:tcPr>
-            <w:tcW w:w="1329" w:type="dxa"/>
+            <w:tcW w:w="1333" w:type="dxa"/>
           </w:tcPr>
           <w:p>
             <w:pPr>
@@ -10309,11 +10368,11 @@
       </w:tr>
       <w:tr>
         <w:trPr>
-          <w:trHeight w:val="600"/>
+          <w:trHeight w:val="70"/>
         </w:trPr>
         <w:tc>
           <w:tcPr>
-            <w:tcW w:w="1171" w:type="dxa"/>
+            <w:tcW w:w="502" w:type="dxa"/>
           </w:tcPr>
           <w:p>
             <w:pPr>
@@ -10327,13 +10386,26 @@
                 <w:rFonts w:ascii="Times New Roman" w:hAnsi="Times New Roman"/>
                 <w:szCs w:val="24"/>
               </w:rPr>
-              <w:t>…</w:t>
+              <w:t>3</w:t>
             </w:r>
           </w:p>
         </w:tc>
         <w:tc>
           <w:tcPr>
-            <w:tcW w:w="1025" w:type="dxa"/>
+            <w:tcW w:w="1134" w:type="dxa"/>
+          </w:tcPr>
+          <w:p>
+            <w:pPr>
+              <w:rPr>
+                <w:rFonts w:ascii="Times New Roman" w:hAnsi="Times New Roman"/>
+                <w:szCs w:val="24"/>
+              </w:rPr>
+            </w:pPr>
+          </w:p>
+        </w:tc>
+        <w:tc>
+          <w:tcPr>
+            <w:tcW w:w="992" w:type="dxa"/>
           </w:tcPr>
           <w:p>
             <w:pPr>
@@ -10347,7 +10419,7 @@
         </w:tc>
         <w:tc>
           <w:tcPr>
-            <w:tcW w:w="1171" w:type="dxa"/>
+            <w:tcW w:w="1417" w:type="dxa"/>
           </w:tcPr>
           <w:p>
             <w:pPr>
@@ -10361,7 +10433,7 @@
         </w:tc>
         <w:tc>
           <w:tcPr>
-            <w:tcW w:w="1317" w:type="dxa"/>
+            <w:tcW w:w="1560" w:type="dxa"/>
           </w:tcPr>
           <w:p>
             <w:pPr>
@@ -10375,7 +10447,7 @@
         </w:tc>
         <w:tc>
           <w:tcPr>
-            <w:tcW w:w="1171" w:type="dxa"/>
+            <w:tcW w:w="1417" w:type="dxa"/>
           </w:tcPr>
           <w:p>
             <w:pPr>
@@ -10389,7 +10461,7 @@
         </w:tc>
         <w:tc>
           <w:tcPr>
-            <w:tcW w:w="1329" w:type="dxa"/>
+            <w:tcW w:w="1333" w:type="dxa"/>
           </w:tcPr>
           <w:p>
             <w:pPr>
@@ -10422,29 +10494,40 @@
         </w:trPr>
         <w:tc>
           <w:tcPr>
-            <w:tcW w:w="1171" w:type="dxa"/>
-          </w:tcPr>
-          <w:p>
-            <w:pPr>
-              <w:rPr>
-                <w:rFonts w:ascii="Times New Roman" w:hAnsi="Times New Roman"/>
-                <w:szCs w:val="24"/>
-              </w:rPr>
-            </w:pPr>
-            <w:bookmarkStart w:id="94" w:name="_Toc493839842"/>
+            <w:tcW w:w="502" w:type="dxa"/>
+          </w:tcPr>
+          <w:p>
+            <w:pPr>
+              <w:rPr>
+                <w:rFonts w:ascii="Times New Roman" w:hAnsi="Times New Roman"/>
+                <w:szCs w:val="24"/>
+              </w:rPr>
+            </w:pPr>
             <w:r>
               <w:rPr>
                 <w:rFonts w:ascii="Times New Roman" w:hAnsi="Times New Roman"/>
                 <w:szCs w:val="24"/>
               </w:rPr>
-              <w:t>Item # 50</w:t>
+              <w:t>4</w:t>
             </w:r>
-            <w:bookmarkEnd w:id="94"/>
-          </w:p>
-        </w:tc>
-        <w:tc>
-          <w:tcPr>
-            <w:tcW w:w="1025" w:type="dxa"/>
+          </w:p>
+        </w:tc>
+        <w:tc>
+          <w:tcPr>
+            <w:tcW w:w="1134" w:type="dxa"/>
+          </w:tcPr>
+          <w:p>
+            <w:pPr>
+              <w:rPr>
+                <w:rFonts w:ascii="Times New Roman" w:hAnsi="Times New Roman"/>
+                <w:szCs w:val="24"/>
+              </w:rPr>
+            </w:pPr>
+          </w:p>
+        </w:tc>
+        <w:tc>
+          <w:tcPr>
+            <w:tcW w:w="992" w:type="dxa"/>
           </w:tcPr>
           <w:p>
             <w:pPr>
@@ -10458,7 +10541,7 @@
         </w:tc>
         <w:tc>
           <w:tcPr>
-            <w:tcW w:w="1171" w:type="dxa"/>
+            <w:tcW w:w="1417" w:type="dxa"/>
           </w:tcPr>
           <w:p>
             <w:pPr>
@@ -10472,7 +10555,7 @@
         </w:tc>
         <w:tc>
           <w:tcPr>
-            <w:tcW w:w="1317" w:type="dxa"/>
+            <w:tcW w:w="1560" w:type="dxa"/>
           </w:tcPr>
           <w:p>
             <w:pPr>
@@ -10486,7 +10569,7 @@
         </w:tc>
         <w:tc>
           <w:tcPr>
-            <w:tcW w:w="1171" w:type="dxa"/>
+            <w:tcW w:w="1417" w:type="dxa"/>
           </w:tcPr>
           <w:p>
             <w:pPr>
@@ -10500,7 +10583,1959 @@
         </w:tc>
         <w:tc>
           <w:tcPr>
-            <w:tcW w:w="1329" w:type="dxa"/>
+            <w:tcW w:w="1333" w:type="dxa"/>
+          </w:tcPr>
+          <w:p>
+            <w:pPr>
+              <w:rPr>
+                <w:rFonts w:ascii="Times New Roman" w:hAnsi="Times New Roman"/>
+                <w:b/>
+                <w:szCs w:val="24"/>
+              </w:rPr>
+            </w:pPr>
+          </w:p>
+        </w:tc>
+        <w:tc>
+          <w:tcPr>
+            <w:tcW w:w="1452" w:type="dxa"/>
+          </w:tcPr>
+          <w:p>
+            <w:pPr>
+              <w:rPr>
+                <w:rFonts w:ascii="Times New Roman" w:hAnsi="Times New Roman"/>
+                <w:b/>
+                <w:szCs w:val="24"/>
+              </w:rPr>
+            </w:pPr>
+          </w:p>
+        </w:tc>
+      </w:tr>
+      <w:tr>
+        <w:trPr>
+          <w:trHeight w:val="216"/>
+        </w:trPr>
+        <w:tc>
+          <w:tcPr>
+            <w:tcW w:w="502" w:type="dxa"/>
+          </w:tcPr>
+          <w:p>
+            <w:pPr>
+              <w:rPr>
+                <w:rFonts w:ascii="Times New Roman" w:hAnsi="Times New Roman"/>
+                <w:szCs w:val="24"/>
+              </w:rPr>
+            </w:pPr>
+            <w:r>
+              <w:rPr>
+                <w:rFonts w:ascii="Times New Roman" w:hAnsi="Times New Roman"/>
+                <w:szCs w:val="24"/>
+              </w:rPr>
+              <w:t>5</w:t>
+            </w:r>
+          </w:p>
+        </w:tc>
+        <w:tc>
+          <w:tcPr>
+            <w:tcW w:w="1134" w:type="dxa"/>
+          </w:tcPr>
+          <w:p>
+            <w:pPr>
+              <w:rPr>
+                <w:rFonts w:ascii="Times New Roman" w:hAnsi="Times New Roman"/>
+                <w:szCs w:val="24"/>
+              </w:rPr>
+            </w:pPr>
+          </w:p>
+        </w:tc>
+        <w:tc>
+          <w:tcPr>
+            <w:tcW w:w="992" w:type="dxa"/>
+          </w:tcPr>
+          <w:p>
+            <w:pPr>
+              <w:rPr>
+                <w:rFonts w:ascii="Times New Roman" w:hAnsi="Times New Roman"/>
+                <w:b/>
+                <w:szCs w:val="24"/>
+              </w:rPr>
+            </w:pPr>
+          </w:p>
+        </w:tc>
+        <w:tc>
+          <w:tcPr>
+            <w:tcW w:w="1417" w:type="dxa"/>
+          </w:tcPr>
+          <w:p>
+            <w:pPr>
+              <w:rPr>
+                <w:rFonts w:ascii="Times New Roman" w:hAnsi="Times New Roman"/>
+                <w:b/>
+                <w:szCs w:val="24"/>
+              </w:rPr>
+            </w:pPr>
+          </w:p>
+        </w:tc>
+        <w:tc>
+          <w:tcPr>
+            <w:tcW w:w="1560" w:type="dxa"/>
+          </w:tcPr>
+          <w:p>
+            <w:pPr>
+              <w:rPr>
+                <w:rFonts w:ascii="Times New Roman" w:hAnsi="Times New Roman"/>
+                <w:b/>
+                <w:szCs w:val="24"/>
+              </w:rPr>
+            </w:pPr>
+          </w:p>
+        </w:tc>
+        <w:tc>
+          <w:tcPr>
+            <w:tcW w:w="1417" w:type="dxa"/>
+          </w:tcPr>
+          <w:p>
+            <w:pPr>
+              <w:rPr>
+                <w:rFonts w:ascii="Times New Roman" w:hAnsi="Times New Roman"/>
+                <w:b/>
+                <w:szCs w:val="24"/>
+              </w:rPr>
+            </w:pPr>
+          </w:p>
+        </w:tc>
+        <w:tc>
+          <w:tcPr>
+            <w:tcW w:w="1333" w:type="dxa"/>
+          </w:tcPr>
+          <w:p>
+            <w:pPr>
+              <w:rPr>
+                <w:rFonts w:ascii="Times New Roman" w:hAnsi="Times New Roman"/>
+                <w:b/>
+                <w:szCs w:val="24"/>
+              </w:rPr>
+            </w:pPr>
+          </w:p>
+        </w:tc>
+        <w:tc>
+          <w:tcPr>
+            <w:tcW w:w="1452" w:type="dxa"/>
+          </w:tcPr>
+          <w:p>
+            <w:pPr>
+              <w:rPr>
+                <w:rFonts w:ascii="Times New Roman" w:hAnsi="Times New Roman"/>
+                <w:b/>
+                <w:szCs w:val="24"/>
+              </w:rPr>
+            </w:pPr>
+          </w:p>
+        </w:tc>
+      </w:tr>
+      <w:tr>
+        <w:trPr>
+          <w:trHeight w:val="216"/>
+        </w:trPr>
+        <w:tc>
+          <w:tcPr>
+            <w:tcW w:w="502" w:type="dxa"/>
+          </w:tcPr>
+          <w:p>
+            <w:pPr>
+              <w:rPr>
+                <w:rFonts w:ascii="Times New Roman" w:hAnsi="Times New Roman"/>
+                <w:szCs w:val="24"/>
+              </w:rPr>
+            </w:pPr>
+            <w:r>
+              <w:rPr>
+                <w:rFonts w:ascii="Times New Roman" w:hAnsi="Times New Roman"/>
+                <w:szCs w:val="24"/>
+              </w:rPr>
+              <w:t>6</w:t>
+            </w:r>
+          </w:p>
+        </w:tc>
+        <w:tc>
+          <w:tcPr>
+            <w:tcW w:w="1134" w:type="dxa"/>
+          </w:tcPr>
+          <w:p>
+            <w:pPr>
+              <w:rPr>
+                <w:rFonts w:ascii="Times New Roman" w:hAnsi="Times New Roman"/>
+                <w:szCs w:val="24"/>
+              </w:rPr>
+            </w:pPr>
+          </w:p>
+        </w:tc>
+        <w:tc>
+          <w:tcPr>
+            <w:tcW w:w="992" w:type="dxa"/>
+          </w:tcPr>
+          <w:p>
+            <w:pPr>
+              <w:rPr>
+                <w:rFonts w:ascii="Times New Roman" w:hAnsi="Times New Roman"/>
+                <w:b/>
+                <w:szCs w:val="24"/>
+              </w:rPr>
+            </w:pPr>
+          </w:p>
+        </w:tc>
+        <w:tc>
+          <w:tcPr>
+            <w:tcW w:w="1417" w:type="dxa"/>
+          </w:tcPr>
+          <w:p>
+            <w:pPr>
+              <w:rPr>
+                <w:rFonts w:ascii="Times New Roman" w:hAnsi="Times New Roman"/>
+                <w:b/>
+                <w:szCs w:val="24"/>
+              </w:rPr>
+            </w:pPr>
+          </w:p>
+        </w:tc>
+        <w:tc>
+          <w:tcPr>
+            <w:tcW w:w="1560" w:type="dxa"/>
+          </w:tcPr>
+          <w:p>
+            <w:pPr>
+              <w:rPr>
+                <w:rFonts w:ascii="Times New Roman" w:hAnsi="Times New Roman"/>
+                <w:b/>
+                <w:szCs w:val="24"/>
+              </w:rPr>
+            </w:pPr>
+          </w:p>
+        </w:tc>
+        <w:tc>
+          <w:tcPr>
+            <w:tcW w:w="1417" w:type="dxa"/>
+          </w:tcPr>
+          <w:p>
+            <w:pPr>
+              <w:rPr>
+                <w:rFonts w:ascii="Times New Roman" w:hAnsi="Times New Roman"/>
+                <w:b/>
+                <w:szCs w:val="24"/>
+              </w:rPr>
+            </w:pPr>
+          </w:p>
+        </w:tc>
+        <w:tc>
+          <w:tcPr>
+            <w:tcW w:w="1333" w:type="dxa"/>
+          </w:tcPr>
+          <w:p>
+            <w:pPr>
+              <w:rPr>
+                <w:rFonts w:ascii="Times New Roman" w:hAnsi="Times New Roman"/>
+                <w:b/>
+                <w:szCs w:val="24"/>
+              </w:rPr>
+            </w:pPr>
+          </w:p>
+        </w:tc>
+        <w:tc>
+          <w:tcPr>
+            <w:tcW w:w="1452" w:type="dxa"/>
+          </w:tcPr>
+          <w:p>
+            <w:pPr>
+              <w:rPr>
+                <w:rFonts w:ascii="Times New Roman" w:hAnsi="Times New Roman"/>
+                <w:b/>
+                <w:szCs w:val="24"/>
+              </w:rPr>
+            </w:pPr>
+          </w:p>
+        </w:tc>
+      </w:tr>
+      <w:tr>
+        <w:trPr>
+          <w:trHeight w:val="216"/>
+        </w:trPr>
+        <w:tc>
+          <w:tcPr>
+            <w:tcW w:w="502" w:type="dxa"/>
+          </w:tcPr>
+          <w:p>
+            <w:pPr>
+              <w:rPr>
+                <w:rFonts w:ascii="Times New Roman" w:hAnsi="Times New Roman"/>
+                <w:szCs w:val="24"/>
+              </w:rPr>
+            </w:pPr>
+            <w:r>
+              <w:rPr>
+                <w:rFonts w:ascii="Times New Roman" w:hAnsi="Times New Roman"/>
+                <w:szCs w:val="24"/>
+              </w:rPr>
+              <w:t>7</w:t>
+            </w:r>
+          </w:p>
+        </w:tc>
+        <w:tc>
+          <w:tcPr>
+            <w:tcW w:w="1134" w:type="dxa"/>
+          </w:tcPr>
+          <w:p>
+            <w:pPr>
+              <w:rPr>
+                <w:rFonts w:ascii="Times New Roman" w:hAnsi="Times New Roman"/>
+                <w:szCs w:val="24"/>
+              </w:rPr>
+            </w:pPr>
+          </w:p>
+        </w:tc>
+        <w:tc>
+          <w:tcPr>
+            <w:tcW w:w="992" w:type="dxa"/>
+          </w:tcPr>
+          <w:p>
+            <w:pPr>
+              <w:rPr>
+                <w:rFonts w:ascii="Times New Roman" w:hAnsi="Times New Roman"/>
+                <w:b/>
+                <w:szCs w:val="24"/>
+              </w:rPr>
+            </w:pPr>
+          </w:p>
+        </w:tc>
+        <w:tc>
+          <w:tcPr>
+            <w:tcW w:w="1417" w:type="dxa"/>
+          </w:tcPr>
+          <w:p>
+            <w:pPr>
+              <w:rPr>
+                <w:rFonts w:ascii="Times New Roman" w:hAnsi="Times New Roman"/>
+                <w:b/>
+                <w:szCs w:val="24"/>
+              </w:rPr>
+            </w:pPr>
+          </w:p>
+        </w:tc>
+        <w:tc>
+          <w:tcPr>
+            <w:tcW w:w="1560" w:type="dxa"/>
+          </w:tcPr>
+          <w:p>
+            <w:pPr>
+              <w:rPr>
+                <w:rFonts w:ascii="Times New Roman" w:hAnsi="Times New Roman"/>
+                <w:b/>
+                <w:szCs w:val="24"/>
+              </w:rPr>
+            </w:pPr>
+          </w:p>
+        </w:tc>
+        <w:tc>
+          <w:tcPr>
+            <w:tcW w:w="1417" w:type="dxa"/>
+          </w:tcPr>
+          <w:p>
+            <w:pPr>
+              <w:rPr>
+                <w:rFonts w:ascii="Times New Roman" w:hAnsi="Times New Roman"/>
+                <w:b/>
+                <w:szCs w:val="24"/>
+              </w:rPr>
+            </w:pPr>
+          </w:p>
+        </w:tc>
+        <w:tc>
+          <w:tcPr>
+            <w:tcW w:w="1333" w:type="dxa"/>
+          </w:tcPr>
+          <w:p>
+            <w:pPr>
+              <w:rPr>
+                <w:rFonts w:ascii="Times New Roman" w:hAnsi="Times New Roman"/>
+                <w:b/>
+                <w:szCs w:val="24"/>
+              </w:rPr>
+            </w:pPr>
+          </w:p>
+        </w:tc>
+        <w:tc>
+          <w:tcPr>
+            <w:tcW w:w="1452" w:type="dxa"/>
+          </w:tcPr>
+          <w:p>
+            <w:pPr>
+              <w:rPr>
+                <w:rFonts w:ascii="Times New Roman" w:hAnsi="Times New Roman"/>
+                <w:b/>
+                <w:szCs w:val="24"/>
+              </w:rPr>
+            </w:pPr>
+          </w:p>
+        </w:tc>
+      </w:tr>
+      <w:tr>
+        <w:trPr>
+          <w:trHeight w:val="216"/>
+        </w:trPr>
+        <w:tc>
+          <w:tcPr>
+            <w:tcW w:w="502" w:type="dxa"/>
+          </w:tcPr>
+          <w:p>
+            <w:pPr>
+              <w:rPr>
+                <w:rFonts w:ascii="Times New Roman" w:hAnsi="Times New Roman"/>
+                <w:szCs w:val="24"/>
+              </w:rPr>
+            </w:pPr>
+            <w:r>
+              <w:rPr>
+                <w:rFonts w:ascii="Times New Roman" w:hAnsi="Times New Roman"/>
+                <w:szCs w:val="24"/>
+              </w:rPr>
+              <w:t>8</w:t>
+            </w:r>
+          </w:p>
+        </w:tc>
+        <w:tc>
+          <w:tcPr>
+            <w:tcW w:w="1134" w:type="dxa"/>
+          </w:tcPr>
+          <w:p>
+            <w:pPr>
+              <w:rPr>
+                <w:rFonts w:ascii="Times New Roman" w:hAnsi="Times New Roman"/>
+                <w:szCs w:val="24"/>
+              </w:rPr>
+            </w:pPr>
+          </w:p>
+        </w:tc>
+        <w:tc>
+          <w:tcPr>
+            <w:tcW w:w="992" w:type="dxa"/>
+          </w:tcPr>
+          <w:p>
+            <w:pPr>
+              <w:rPr>
+                <w:rFonts w:ascii="Times New Roman" w:hAnsi="Times New Roman"/>
+                <w:b/>
+                <w:szCs w:val="24"/>
+              </w:rPr>
+            </w:pPr>
+          </w:p>
+        </w:tc>
+        <w:tc>
+          <w:tcPr>
+            <w:tcW w:w="1417" w:type="dxa"/>
+          </w:tcPr>
+          <w:p>
+            <w:pPr>
+              <w:rPr>
+                <w:rFonts w:ascii="Times New Roman" w:hAnsi="Times New Roman"/>
+                <w:b/>
+                <w:szCs w:val="24"/>
+              </w:rPr>
+            </w:pPr>
+          </w:p>
+        </w:tc>
+        <w:tc>
+          <w:tcPr>
+            <w:tcW w:w="1560" w:type="dxa"/>
+          </w:tcPr>
+          <w:p>
+            <w:pPr>
+              <w:rPr>
+                <w:rFonts w:ascii="Times New Roman" w:hAnsi="Times New Roman"/>
+                <w:b/>
+                <w:szCs w:val="24"/>
+              </w:rPr>
+            </w:pPr>
+          </w:p>
+        </w:tc>
+        <w:tc>
+          <w:tcPr>
+            <w:tcW w:w="1417" w:type="dxa"/>
+          </w:tcPr>
+          <w:p>
+            <w:pPr>
+              <w:rPr>
+                <w:rFonts w:ascii="Times New Roman" w:hAnsi="Times New Roman"/>
+                <w:b/>
+                <w:szCs w:val="24"/>
+              </w:rPr>
+            </w:pPr>
+          </w:p>
+        </w:tc>
+        <w:tc>
+          <w:tcPr>
+            <w:tcW w:w="1333" w:type="dxa"/>
+          </w:tcPr>
+          <w:p>
+            <w:pPr>
+              <w:rPr>
+                <w:rFonts w:ascii="Times New Roman" w:hAnsi="Times New Roman"/>
+                <w:b/>
+                <w:szCs w:val="24"/>
+              </w:rPr>
+            </w:pPr>
+          </w:p>
+        </w:tc>
+        <w:tc>
+          <w:tcPr>
+            <w:tcW w:w="1452" w:type="dxa"/>
+          </w:tcPr>
+          <w:p>
+            <w:pPr>
+              <w:rPr>
+                <w:rFonts w:ascii="Times New Roman" w:hAnsi="Times New Roman"/>
+                <w:b/>
+                <w:szCs w:val="24"/>
+              </w:rPr>
+            </w:pPr>
+          </w:p>
+        </w:tc>
+      </w:tr>
+      <w:tr>
+        <w:trPr>
+          <w:trHeight w:val="216"/>
+        </w:trPr>
+        <w:tc>
+          <w:tcPr>
+            <w:tcW w:w="502" w:type="dxa"/>
+          </w:tcPr>
+          <w:p>
+            <w:pPr>
+              <w:rPr>
+                <w:rFonts w:ascii="Times New Roman" w:hAnsi="Times New Roman"/>
+                <w:szCs w:val="24"/>
+              </w:rPr>
+            </w:pPr>
+            <w:r>
+              <w:rPr>
+                <w:rFonts w:ascii="Times New Roman" w:hAnsi="Times New Roman"/>
+                <w:szCs w:val="24"/>
+              </w:rPr>
+              <w:t>9</w:t>
+            </w:r>
+          </w:p>
+        </w:tc>
+        <w:tc>
+          <w:tcPr>
+            <w:tcW w:w="1134" w:type="dxa"/>
+          </w:tcPr>
+          <w:p>
+            <w:pPr>
+              <w:rPr>
+                <w:rFonts w:ascii="Times New Roman" w:hAnsi="Times New Roman"/>
+                <w:szCs w:val="24"/>
+              </w:rPr>
+            </w:pPr>
+          </w:p>
+        </w:tc>
+        <w:tc>
+          <w:tcPr>
+            <w:tcW w:w="992" w:type="dxa"/>
+          </w:tcPr>
+          <w:p>
+            <w:pPr>
+              <w:rPr>
+                <w:rFonts w:ascii="Times New Roman" w:hAnsi="Times New Roman"/>
+                <w:b/>
+                <w:szCs w:val="24"/>
+              </w:rPr>
+            </w:pPr>
+          </w:p>
+        </w:tc>
+        <w:tc>
+          <w:tcPr>
+            <w:tcW w:w="1417" w:type="dxa"/>
+          </w:tcPr>
+          <w:p>
+            <w:pPr>
+              <w:rPr>
+                <w:rFonts w:ascii="Times New Roman" w:hAnsi="Times New Roman"/>
+                <w:b/>
+                <w:szCs w:val="24"/>
+              </w:rPr>
+            </w:pPr>
+          </w:p>
+        </w:tc>
+        <w:tc>
+          <w:tcPr>
+            <w:tcW w:w="1560" w:type="dxa"/>
+          </w:tcPr>
+          <w:p>
+            <w:pPr>
+              <w:rPr>
+                <w:rFonts w:ascii="Times New Roman" w:hAnsi="Times New Roman"/>
+                <w:b/>
+                <w:szCs w:val="24"/>
+              </w:rPr>
+            </w:pPr>
+          </w:p>
+        </w:tc>
+        <w:tc>
+          <w:tcPr>
+            <w:tcW w:w="1417" w:type="dxa"/>
+          </w:tcPr>
+          <w:p>
+            <w:pPr>
+              <w:rPr>
+                <w:rFonts w:ascii="Times New Roman" w:hAnsi="Times New Roman"/>
+                <w:b/>
+                <w:szCs w:val="24"/>
+              </w:rPr>
+            </w:pPr>
+          </w:p>
+        </w:tc>
+        <w:tc>
+          <w:tcPr>
+            <w:tcW w:w="1333" w:type="dxa"/>
+          </w:tcPr>
+          <w:p>
+            <w:pPr>
+              <w:rPr>
+                <w:rFonts w:ascii="Times New Roman" w:hAnsi="Times New Roman"/>
+                <w:b/>
+                <w:szCs w:val="24"/>
+              </w:rPr>
+            </w:pPr>
+          </w:p>
+        </w:tc>
+        <w:tc>
+          <w:tcPr>
+            <w:tcW w:w="1452" w:type="dxa"/>
+          </w:tcPr>
+          <w:p>
+            <w:pPr>
+              <w:rPr>
+                <w:rFonts w:ascii="Times New Roman" w:hAnsi="Times New Roman"/>
+                <w:b/>
+                <w:szCs w:val="24"/>
+              </w:rPr>
+            </w:pPr>
+          </w:p>
+        </w:tc>
+      </w:tr>
+      <w:tr>
+        <w:trPr>
+          <w:trHeight w:val="216"/>
+        </w:trPr>
+        <w:tc>
+          <w:tcPr>
+            <w:tcW w:w="502" w:type="dxa"/>
+          </w:tcPr>
+          <w:p>
+            <w:pPr>
+              <w:rPr>
+                <w:rFonts w:ascii="Times New Roman" w:hAnsi="Times New Roman"/>
+                <w:szCs w:val="24"/>
+              </w:rPr>
+            </w:pPr>
+            <w:r>
+              <w:rPr>
+                <w:rFonts w:ascii="Times New Roman" w:hAnsi="Times New Roman"/>
+                <w:szCs w:val="24"/>
+              </w:rPr>
+              <w:t>10</w:t>
+            </w:r>
+          </w:p>
+        </w:tc>
+        <w:tc>
+          <w:tcPr>
+            <w:tcW w:w="1134" w:type="dxa"/>
+          </w:tcPr>
+          <w:p>
+            <w:pPr>
+              <w:rPr>
+                <w:rFonts w:ascii="Times New Roman" w:hAnsi="Times New Roman"/>
+                <w:szCs w:val="24"/>
+              </w:rPr>
+            </w:pPr>
+          </w:p>
+        </w:tc>
+        <w:tc>
+          <w:tcPr>
+            <w:tcW w:w="992" w:type="dxa"/>
+          </w:tcPr>
+          <w:p>
+            <w:pPr>
+              <w:rPr>
+                <w:rFonts w:ascii="Times New Roman" w:hAnsi="Times New Roman"/>
+                <w:b/>
+                <w:szCs w:val="24"/>
+              </w:rPr>
+            </w:pPr>
+          </w:p>
+        </w:tc>
+        <w:tc>
+          <w:tcPr>
+            <w:tcW w:w="1417" w:type="dxa"/>
+          </w:tcPr>
+          <w:p>
+            <w:pPr>
+              <w:rPr>
+                <w:rFonts w:ascii="Times New Roman" w:hAnsi="Times New Roman"/>
+                <w:b/>
+                <w:szCs w:val="24"/>
+              </w:rPr>
+            </w:pPr>
+          </w:p>
+        </w:tc>
+        <w:tc>
+          <w:tcPr>
+            <w:tcW w:w="1560" w:type="dxa"/>
+          </w:tcPr>
+          <w:p>
+            <w:pPr>
+              <w:rPr>
+                <w:rFonts w:ascii="Times New Roman" w:hAnsi="Times New Roman"/>
+                <w:b/>
+                <w:szCs w:val="24"/>
+              </w:rPr>
+            </w:pPr>
+          </w:p>
+        </w:tc>
+        <w:tc>
+          <w:tcPr>
+            <w:tcW w:w="1417" w:type="dxa"/>
+          </w:tcPr>
+          <w:p>
+            <w:pPr>
+              <w:rPr>
+                <w:rFonts w:ascii="Times New Roman" w:hAnsi="Times New Roman"/>
+                <w:b/>
+                <w:szCs w:val="24"/>
+              </w:rPr>
+            </w:pPr>
+          </w:p>
+        </w:tc>
+        <w:tc>
+          <w:tcPr>
+            <w:tcW w:w="1333" w:type="dxa"/>
+          </w:tcPr>
+          <w:p>
+            <w:pPr>
+              <w:rPr>
+                <w:rFonts w:ascii="Times New Roman" w:hAnsi="Times New Roman"/>
+                <w:b/>
+                <w:szCs w:val="24"/>
+              </w:rPr>
+            </w:pPr>
+          </w:p>
+        </w:tc>
+        <w:tc>
+          <w:tcPr>
+            <w:tcW w:w="1452" w:type="dxa"/>
+          </w:tcPr>
+          <w:p>
+            <w:pPr>
+              <w:rPr>
+                <w:rFonts w:ascii="Times New Roman" w:hAnsi="Times New Roman"/>
+                <w:b/>
+                <w:szCs w:val="24"/>
+              </w:rPr>
+            </w:pPr>
+          </w:p>
+        </w:tc>
+      </w:tr>
+      <w:tr>
+        <w:trPr>
+          <w:trHeight w:val="216"/>
+        </w:trPr>
+        <w:tc>
+          <w:tcPr>
+            <w:tcW w:w="502" w:type="dxa"/>
+          </w:tcPr>
+          <w:p>
+            <w:pPr>
+              <w:rPr>
+                <w:rFonts w:ascii="Times New Roman" w:hAnsi="Times New Roman"/>
+                <w:szCs w:val="24"/>
+              </w:rPr>
+            </w:pPr>
+            <w:r>
+              <w:rPr>
+                <w:rFonts w:ascii="Times New Roman" w:hAnsi="Times New Roman"/>
+                <w:szCs w:val="24"/>
+              </w:rPr>
+              <w:t>11</w:t>
+            </w:r>
+          </w:p>
+        </w:tc>
+        <w:tc>
+          <w:tcPr>
+            <w:tcW w:w="1134" w:type="dxa"/>
+          </w:tcPr>
+          <w:p>
+            <w:pPr>
+              <w:rPr>
+                <w:rFonts w:ascii="Times New Roman" w:hAnsi="Times New Roman"/>
+                <w:szCs w:val="24"/>
+              </w:rPr>
+            </w:pPr>
+          </w:p>
+        </w:tc>
+        <w:tc>
+          <w:tcPr>
+            <w:tcW w:w="992" w:type="dxa"/>
+          </w:tcPr>
+          <w:p>
+            <w:pPr>
+              <w:rPr>
+                <w:rFonts w:ascii="Times New Roman" w:hAnsi="Times New Roman"/>
+                <w:b/>
+                <w:szCs w:val="24"/>
+              </w:rPr>
+            </w:pPr>
+          </w:p>
+        </w:tc>
+        <w:tc>
+          <w:tcPr>
+            <w:tcW w:w="1417" w:type="dxa"/>
+          </w:tcPr>
+          <w:p>
+            <w:pPr>
+              <w:rPr>
+                <w:rFonts w:ascii="Times New Roman" w:hAnsi="Times New Roman"/>
+                <w:b/>
+                <w:szCs w:val="24"/>
+              </w:rPr>
+            </w:pPr>
+          </w:p>
+        </w:tc>
+        <w:tc>
+          <w:tcPr>
+            <w:tcW w:w="1560" w:type="dxa"/>
+          </w:tcPr>
+          <w:p>
+            <w:pPr>
+              <w:rPr>
+                <w:rFonts w:ascii="Times New Roman" w:hAnsi="Times New Roman"/>
+                <w:b/>
+                <w:szCs w:val="24"/>
+              </w:rPr>
+            </w:pPr>
+          </w:p>
+        </w:tc>
+        <w:tc>
+          <w:tcPr>
+            <w:tcW w:w="1417" w:type="dxa"/>
+          </w:tcPr>
+          <w:p>
+            <w:pPr>
+              <w:rPr>
+                <w:rFonts w:ascii="Times New Roman" w:hAnsi="Times New Roman"/>
+                <w:b/>
+                <w:szCs w:val="24"/>
+              </w:rPr>
+            </w:pPr>
+          </w:p>
+        </w:tc>
+        <w:tc>
+          <w:tcPr>
+            <w:tcW w:w="1333" w:type="dxa"/>
+          </w:tcPr>
+          <w:p>
+            <w:pPr>
+              <w:rPr>
+                <w:rFonts w:ascii="Times New Roman" w:hAnsi="Times New Roman"/>
+                <w:b/>
+                <w:szCs w:val="24"/>
+              </w:rPr>
+            </w:pPr>
+          </w:p>
+        </w:tc>
+        <w:tc>
+          <w:tcPr>
+            <w:tcW w:w="1452" w:type="dxa"/>
+          </w:tcPr>
+          <w:p>
+            <w:pPr>
+              <w:rPr>
+                <w:rFonts w:ascii="Times New Roman" w:hAnsi="Times New Roman"/>
+                <w:b/>
+                <w:szCs w:val="24"/>
+              </w:rPr>
+            </w:pPr>
+          </w:p>
+        </w:tc>
+      </w:tr>
+      <w:tr>
+        <w:trPr>
+          <w:trHeight w:val="216"/>
+        </w:trPr>
+        <w:tc>
+          <w:tcPr>
+            <w:tcW w:w="502" w:type="dxa"/>
+          </w:tcPr>
+          <w:p>
+            <w:pPr>
+              <w:rPr>
+                <w:rFonts w:ascii="Times New Roman" w:hAnsi="Times New Roman"/>
+                <w:szCs w:val="24"/>
+              </w:rPr>
+            </w:pPr>
+            <w:r>
+              <w:rPr>
+                <w:rFonts w:ascii="Times New Roman" w:hAnsi="Times New Roman"/>
+                <w:szCs w:val="24"/>
+              </w:rPr>
+              <w:t>12</w:t>
+            </w:r>
+          </w:p>
+        </w:tc>
+        <w:tc>
+          <w:tcPr>
+            <w:tcW w:w="1134" w:type="dxa"/>
+          </w:tcPr>
+          <w:p>
+            <w:pPr>
+              <w:rPr>
+                <w:rFonts w:ascii="Times New Roman" w:hAnsi="Times New Roman"/>
+                <w:szCs w:val="24"/>
+              </w:rPr>
+            </w:pPr>
+          </w:p>
+        </w:tc>
+        <w:tc>
+          <w:tcPr>
+            <w:tcW w:w="992" w:type="dxa"/>
+          </w:tcPr>
+          <w:p>
+            <w:pPr>
+              <w:rPr>
+                <w:rFonts w:ascii="Times New Roman" w:hAnsi="Times New Roman"/>
+                <w:b/>
+                <w:szCs w:val="24"/>
+              </w:rPr>
+            </w:pPr>
+          </w:p>
+        </w:tc>
+        <w:tc>
+          <w:tcPr>
+            <w:tcW w:w="1417" w:type="dxa"/>
+          </w:tcPr>
+          <w:p>
+            <w:pPr>
+              <w:rPr>
+                <w:rFonts w:ascii="Times New Roman" w:hAnsi="Times New Roman"/>
+                <w:b/>
+                <w:szCs w:val="24"/>
+              </w:rPr>
+            </w:pPr>
+          </w:p>
+        </w:tc>
+        <w:tc>
+          <w:tcPr>
+            <w:tcW w:w="1560" w:type="dxa"/>
+          </w:tcPr>
+          <w:p>
+            <w:pPr>
+              <w:rPr>
+                <w:rFonts w:ascii="Times New Roman" w:hAnsi="Times New Roman"/>
+                <w:b/>
+                <w:szCs w:val="24"/>
+              </w:rPr>
+            </w:pPr>
+          </w:p>
+        </w:tc>
+        <w:tc>
+          <w:tcPr>
+            <w:tcW w:w="1417" w:type="dxa"/>
+          </w:tcPr>
+          <w:p>
+            <w:pPr>
+              <w:rPr>
+                <w:rFonts w:ascii="Times New Roman" w:hAnsi="Times New Roman"/>
+                <w:b/>
+                <w:szCs w:val="24"/>
+              </w:rPr>
+            </w:pPr>
+          </w:p>
+        </w:tc>
+        <w:tc>
+          <w:tcPr>
+            <w:tcW w:w="1333" w:type="dxa"/>
+          </w:tcPr>
+          <w:p>
+            <w:pPr>
+              <w:rPr>
+                <w:rFonts w:ascii="Times New Roman" w:hAnsi="Times New Roman"/>
+                <w:b/>
+                <w:szCs w:val="24"/>
+              </w:rPr>
+            </w:pPr>
+          </w:p>
+        </w:tc>
+        <w:tc>
+          <w:tcPr>
+            <w:tcW w:w="1452" w:type="dxa"/>
+          </w:tcPr>
+          <w:p>
+            <w:pPr>
+              <w:rPr>
+                <w:rFonts w:ascii="Times New Roman" w:hAnsi="Times New Roman"/>
+                <w:b/>
+                <w:szCs w:val="24"/>
+              </w:rPr>
+            </w:pPr>
+          </w:p>
+        </w:tc>
+      </w:tr>
+      <w:tr>
+        <w:trPr>
+          <w:trHeight w:val="216"/>
+        </w:trPr>
+        <w:tc>
+          <w:tcPr>
+            <w:tcW w:w="502" w:type="dxa"/>
+          </w:tcPr>
+          <w:p>
+            <w:pPr>
+              <w:rPr>
+                <w:rFonts w:ascii="Times New Roman" w:hAnsi="Times New Roman"/>
+                <w:szCs w:val="24"/>
+              </w:rPr>
+            </w:pPr>
+            <w:r>
+              <w:rPr>
+                <w:rFonts w:ascii="Times New Roman" w:hAnsi="Times New Roman"/>
+                <w:szCs w:val="24"/>
+              </w:rPr>
+              <w:t>13</w:t>
+            </w:r>
+          </w:p>
+        </w:tc>
+        <w:tc>
+          <w:tcPr>
+            <w:tcW w:w="1134" w:type="dxa"/>
+          </w:tcPr>
+          <w:p>
+            <w:pPr>
+              <w:rPr>
+                <w:rFonts w:ascii="Times New Roman" w:hAnsi="Times New Roman"/>
+                <w:szCs w:val="24"/>
+              </w:rPr>
+            </w:pPr>
+          </w:p>
+        </w:tc>
+        <w:tc>
+          <w:tcPr>
+            <w:tcW w:w="992" w:type="dxa"/>
+          </w:tcPr>
+          <w:p>
+            <w:pPr>
+              <w:rPr>
+                <w:rFonts w:ascii="Times New Roman" w:hAnsi="Times New Roman"/>
+                <w:b/>
+                <w:szCs w:val="24"/>
+              </w:rPr>
+            </w:pPr>
+          </w:p>
+        </w:tc>
+        <w:tc>
+          <w:tcPr>
+            <w:tcW w:w="1417" w:type="dxa"/>
+          </w:tcPr>
+          <w:p>
+            <w:pPr>
+              <w:rPr>
+                <w:rFonts w:ascii="Times New Roman" w:hAnsi="Times New Roman"/>
+                <w:b/>
+                <w:szCs w:val="24"/>
+              </w:rPr>
+            </w:pPr>
+          </w:p>
+        </w:tc>
+        <w:tc>
+          <w:tcPr>
+            <w:tcW w:w="1560" w:type="dxa"/>
+          </w:tcPr>
+          <w:p>
+            <w:pPr>
+              <w:rPr>
+                <w:rFonts w:ascii="Times New Roman" w:hAnsi="Times New Roman"/>
+                <w:b/>
+                <w:szCs w:val="24"/>
+              </w:rPr>
+            </w:pPr>
+          </w:p>
+        </w:tc>
+        <w:tc>
+          <w:tcPr>
+            <w:tcW w:w="1417" w:type="dxa"/>
+          </w:tcPr>
+          <w:p>
+            <w:pPr>
+              <w:rPr>
+                <w:rFonts w:ascii="Times New Roman" w:hAnsi="Times New Roman"/>
+                <w:b/>
+                <w:szCs w:val="24"/>
+              </w:rPr>
+            </w:pPr>
+          </w:p>
+        </w:tc>
+        <w:tc>
+          <w:tcPr>
+            <w:tcW w:w="1333" w:type="dxa"/>
+          </w:tcPr>
+          <w:p>
+            <w:pPr>
+              <w:rPr>
+                <w:rFonts w:ascii="Times New Roman" w:hAnsi="Times New Roman"/>
+                <w:b/>
+                <w:szCs w:val="24"/>
+              </w:rPr>
+            </w:pPr>
+          </w:p>
+        </w:tc>
+        <w:tc>
+          <w:tcPr>
+            <w:tcW w:w="1452" w:type="dxa"/>
+          </w:tcPr>
+          <w:p>
+            <w:pPr>
+              <w:rPr>
+                <w:rFonts w:ascii="Times New Roman" w:hAnsi="Times New Roman"/>
+                <w:b/>
+                <w:szCs w:val="24"/>
+              </w:rPr>
+            </w:pPr>
+          </w:p>
+        </w:tc>
+      </w:tr>
+      <w:tr>
+        <w:trPr>
+          <w:trHeight w:val="216"/>
+        </w:trPr>
+        <w:tc>
+          <w:tcPr>
+            <w:tcW w:w="502" w:type="dxa"/>
+          </w:tcPr>
+          <w:p>
+            <w:pPr>
+              <w:rPr>
+                <w:rFonts w:ascii="Times New Roman" w:hAnsi="Times New Roman"/>
+                <w:szCs w:val="24"/>
+              </w:rPr>
+            </w:pPr>
+            <w:r>
+              <w:rPr>
+                <w:rFonts w:ascii="Times New Roman" w:hAnsi="Times New Roman"/>
+                <w:szCs w:val="24"/>
+              </w:rPr>
+              <w:t>14</w:t>
+            </w:r>
+          </w:p>
+        </w:tc>
+        <w:tc>
+          <w:tcPr>
+            <w:tcW w:w="1134" w:type="dxa"/>
+          </w:tcPr>
+          <w:p>
+            <w:pPr>
+              <w:rPr>
+                <w:rFonts w:ascii="Times New Roman" w:hAnsi="Times New Roman"/>
+                <w:szCs w:val="24"/>
+              </w:rPr>
+            </w:pPr>
+          </w:p>
+        </w:tc>
+        <w:tc>
+          <w:tcPr>
+            <w:tcW w:w="992" w:type="dxa"/>
+          </w:tcPr>
+          <w:p>
+            <w:pPr>
+              <w:rPr>
+                <w:rFonts w:ascii="Times New Roman" w:hAnsi="Times New Roman"/>
+                <w:b/>
+                <w:szCs w:val="24"/>
+              </w:rPr>
+            </w:pPr>
+          </w:p>
+        </w:tc>
+        <w:tc>
+          <w:tcPr>
+            <w:tcW w:w="1417" w:type="dxa"/>
+          </w:tcPr>
+          <w:p>
+            <w:pPr>
+              <w:rPr>
+                <w:rFonts w:ascii="Times New Roman" w:hAnsi="Times New Roman"/>
+                <w:b/>
+                <w:szCs w:val="24"/>
+              </w:rPr>
+            </w:pPr>
+          </w:p>
+        </w:tc>
+        <w:tc>
+          <w:tcPr>
+            <w:tcW w:w="1560" w:type="dxa"/>
+          </w:tcPr>
+          <w:p>
+            <w:pPr>
+              <w:rPr>
+                <w:rFonts w:ascii="Times New Roman" w:hAnsi="Times New Roman"/>
+                <w:b/>
+                <w:szCs w:val="24"/>
+              </w:rPr>
+            </w:pPr>
+          </w:p>
+        </w:tc>
+        <w:tc>
+          <w:tcPr>
+            <w:tcW w:w="1417" w:type="dxa"/>
+          </w:tcPr>
+          <w:p>
+            <w:pPr>
+              <w:rPr>
+                <w:rFonts w:ascii="Times New Roman" w:hAnsi="Times New Roman"/>
+                <w:b/>
+                <w:szCs w:val="24"/>
+              </w:rPr>
+            </w:pPr>
+          </w:p>
+        </w:tc>
+        <w:tc>
+          <w:tcPr>
+            <w:tcW w:w="1333" w:type="dxa"/>
+          </w:tcPr>
+          <w:p>
+            <w:pPr>
+              <w:rPr>
+                <w:rFonts w:ascii="Times New Roman" w:hAnsi="Times New Roman"/>
+                <w:b/>
+                <w:szCs w:val="24"/>
+              </w:rPr>
+            </w:pPr>
+          </w:p>
+        </w:tc>
+        <w:tc>
+          <w:tcPr>
+            <w:tcW w:w="1452" w:type="dxa"/>
+          </w:tcPr>
+          <w:p>
+            <w:pPr>
+              <w:rPr>
+                <w:rFonts w:ascii="Times New Roman" w:hAnsi="Times New Roman"/>
+                <w:b/>
+                <w:szCs w:val="24"/>
+              </w:rPr>
+            </w:pPr>
+          </w:p>
+        </w:tc>
+      </w:tr>
+      <w:tr>
+        <w:trPr>
+          <w:trHeight w:val="216"/>
+        </w:trPr>
+        <w:tc>
+          <w:tcPr>
+            <w:tcW w:w="502" w:type="dxa"/>
+          </w:tcPr>
+          <w:p>
+            <w:pPr>
+              <w:rPr>
+                <w:rFonts w:ascii="Times New Roman" w:hAnsi="Times New Roman"/>
+                <w:szCs w:val="24"/>
+              </w:rPr>
+            </w:pPr>
+            <w:r>
+              <w:rPr>
+                <w:rFonts w:ascii="Times New Roman" w:hAnsi="Times New Roman"/>
+                <w:szCs w:val="24"/>
+              </w:rPr>
+              <w:t>15</w:t>
+            </w:r>
+          </w:p>
+        </w:tc>
+        <w:tc>
+          <w:tcPr>
+            <w:tcW w:w="1134" w:type="dxa"/>
+          </w:tcPr>
+          <w:p>
+            <w:pPr>
+              <w:rPr>
+                <w:rFonts w:ascii="Times New Roman" w:hAnsi="Times New Roman"/>
+                <w:szCs w:val="24"/>
+              </w:rPr>
+            </w:pPr>
+          </w:p>
+        </w:tc>
+        <w:tc>
+          <w:tcPr>
+            <w:tcW w:w="992" w:type="dxa"/>
+          </w:tcPr>
+          <w:p>
+            <w:pPr>
+              <w:rPr>
+                <w:rFonts w:ascii="Times New Roman" w:hAnsi="Times New Roman"/>
+                <w:b/>
+                <w:szCs w:val="24"/>
+              </w:rPr>
+            </w:pPr>
+          </w:p>
+        </w:tc>
+        <w:tc>
+          <w:tcPr>
+            <w:tcW w:w="1417" w:type="dxa"/>
+          </w:tcPr>
+          <w:p>
+            <w:pPr>
+              <w:rPr>
+                <w:rFonts w:ascii="Times New Roman" w:hAnsi="Times New Roman"/>
+                <w:b/>
+                <w:szCs w:val="24"/>
+              </w:rPr>
+            </w:pPr>
+          </w:p>
+        </w:tc>
+        <w:tc>
+          <w:tcPr>
+            <w:tcW w:w="1560" w:type="dxa"/>
+          </w:tcPr>
+          <w:p>
+            <w:pPr>
+              <w:rPr>
+                <w:rFonts w:ascii="Times New Roman" w:hAnsi="Times New Roman"/>
+                <w:b/>
+                <w:szCs w:val="24"/>
+              </w:rPr>
+            </w:pPr>
+          </w:p>
+        </w:tc>
+        <w:tc>
+          <w:tcPr>
+            <w:tcW w:w="1417" w:type="dxa"/>
+          </w:tcPr>
+          <w:p>
+            <w:pPr>
+              <w:rPr>
+                <w:rFonts w:ascii="Times New Roman" w:hAnsi="Times New Roman"/>
+                <w:b/>
+                <w:szCs w:val="24"/>
+              </w:rPr>
+            </w:pPr>
+          </w:p>
+        </w:tc>
+        <w:tc>
+          <w:tcPr>
+            <w:tcW w:w="1333" w:type="dxa"/>
+          </w:tcPr>
+          <w:p>
+            <w:pPr>
+              <w:rPr>
+                <w:rFonts w:ascii="Times New Roman" w:hAnsi="Times New Roman"/>
+                <w:b/>
+                <w:szCs w:val="24"/>
+              </w:rPr>
+            </w:pPr>
+          </w:p>
+        </w:tc>
+        <w:tc>
+          <w:tcPr>
+            <w:tcW w:w="1452" w:type="dxa"/>
+          </w:tcPr>
+          <w:p>
+            <w:pPr>
+              <w:rPr>
+                <w:rFonts w:ascii="Times New Roman" w:hAnsi="Times New Roman"/>
+                <w:b/>
+                <w:szCs w:val="24"/>
+              </w:rPr>
+            </w:pPr>
+          </w:p>
+        </w:tc>
+      </w:tr>
+      <w:tr>
+        <w:trPr>
+          <w:trHeight w:val="216"/>
+        </w:trPr>
+        <w:tc>
+          <w:tcPr>
+            <w:tcW w:w="502" w:type="dxa"/>
+          </w:tcPr>
+          <w:p>
+            <w:pPr>
+              <w:rPr>
+                <w:rFonts w:ascii="Times New Roman" w:hAnsi="Times New Roman"/>
+                <w:szCs w:val="24"/>
+              </w:rPr>
+            </w:pPr>
+            <w:r>
+              <w:rPr>
+                <w:rFonts w:ascii="Times New Roman" w:hAnsi="Times New Roman"/>
+                <w:szCs w:val="24"/>
+              </w:rPr>
+              <w:t>16</w:t>
+            </w:r>
+          </w:p>
+        </w:tc>
+        <w:tc>
+          <w:tcPr>
+            <w:tcW w:w="1134" w:type="dxa"/>
+          </w:tcPr>
+          <w:p>
+            <w:pPr>
+              <w:rPr>
+                <w:rFonts w:ascii="Times New Roman" w:hAnsi="Times New Roman"/>
+                <w:szCs w:val="24"/>
+              </w:rPr>
+            </w:pPr>
+          </w:p>
+        </w:tc>
+        <w:tc>
+          <w:tcPr>
+            <w:tcW w:w="992" w:type="dxa"/>
+          </w:tcPr>
+          <w:p>
+            <w:pPr>
+              <w:rPr>
+                <w:rFonts w:ascii="Times New Roman" w:hAnsi="Times New Roman"/>
+                <w:b/>
+                <w:szCs w:val="24"/>
+              </w:rPr>
+            </w:pPr>
+          </w:p>
+        </w:tc>
+        <w:tc>
+          <w:tcPr>
+            <w:tcW w:w="1417" w:type="dxa"/>
+          </w:tcPr>
+          <w:p>
+            <w:pPr>
+              <w:rPr>
+                <w:rFonts w:ascii="Times New Roman" w:hAnsi="Times New Roman"/>
+                <w:b/>
+                <w:szCs w:val="24"/>
+              </w:rPr>
+            </w:pPr>
+          </w:p>
+        </w:tc>
+        <w:tc>
+          <w:tcPr>
+            <w:tcW w:w="1560" w:type="dxa"/>
+          </w:tcPr>
+          <w:p>
+            <w:pPr>
+              <w:rPr>
+                <w:rFonts w:ascii="Times New Roman" w:hAnsi="Times New Roman"/>
+                <w:b/>
+                <w:szCs w:val="24"/>
+              </w:rPr>
+            </w:pPr>
+          </w:p>
+        </w:tc>
+        <w:tc>
+          <w:tcPr>
+            <w:tcW w:w="1417" w:type="dxa"/>
+          </w:tcPr>
+          <w:p>
+            <w:pPr>
+              <w:rPr>
+                <w:rFonts w:ascii="Times New Roman" w:hAnsi="Times New Roman"/>
+                <w:b/>
+                <w:szCs w:val="24"/>
+              </w:rPr>
+            </w:pPr>
+          </w:p>
+        </w:tc>
+        <w:tc>
+          <w:tcPr>
+            <w:tcW w:w="1333" w:type="dxa"/>
+          </w:tcPr>
+          <w:p>
+            <w:pPr>
+              <w:rPr>
+                <w:rFonts w:ascii="Times New Roman" w:hAnsi="Times New Roman"/>
+                <w:b/>
+                <w:szCs w:val="24"/>
+              </w:rPr>
+            </w:pPr>
+          </w:p>
+        </w:tc>
+        <w:tc>
+          <w:tcPr>
+            <w:tcW w:w="1452" w:type="dxa"/>
+          </w:tcPr>
+          <w:p>
+            <w:pPr>
+              <w:rPr>
+                <w:rFonts w:ascii="Times New Roman" w:hAnsi="Times New Roman"/>
+                <w:b/>
+                <w:szCs w:val="24"/>
+              </w:rPr>
+            </w:pPr>
+          </w:p>
+        </w:tc>
+      </w:tr>
+      <w:tr>
+        <w:trPr>
+          <w:trHeight w:val="216"/>
+        </w:trPr>
+        <w:tc>
+          <w:tcPr>
+            <w:tcW w:w="502" w:type="dxa"/>
+          </w:tcPr>
+          <w:p>
+            <w:pPr>
+              <w:rPr>
+                <w:rFonts w:ascii="Times New Roman" w:hAnsi="Times New Roman"/>
+                <w:szCs w:val="24"/>
+              </w:rPr>
+            </w:pPr>
+            <w:r>
+              <w:rPr>
+                <w:rFonts w:ascii="Times New Roman" w:hAnsi="Times New Roman"/>
+                <w:szCs w:val="24"/>
+              </w:rPr>
+              <w:t>17</w:t>
+            </w:r>
+          </w:p>
+        </w:tc>
+        <w:tc>
+          <w:tcPr>
+            <w:tcW w:w="1134" w:type="dxa"/>
+          </w:tcPr>
+          <w:p>
+            <w:pPr>
+              <w:rPr>
+                <w:rFonts w:ascii="Times New Roman" w:hAnsi="Times New Roman"/>
+                <w:szCs w:val="24"/>
+              </w:rPr>
+            </w:pPr>
+          </w:p>
+        </w:tc>
+        <w:tc>
+          <w:tcPr>
+            <w:tcW w:w="992" w:type="dxa"/>
+          </w:tcPr>
+          <w:p>
+            <w:pPr>
+              <w:rPr>
+                <w:rFonts w:ascii="Times New Roman" w:hAnsi="Times New Roman"/>
+                <w:b/>
+                <w:szCs w:val="24"/>
+              </w:rPr>
+            </w:pPr>
+          </w:p>
+        </w:tc>
+        <w:tc>
+          <w:tcPr>
+            <w:tcW w:w="1417" w:type="dxa"/>
+          </w:tcPr>
+          <w:p>
+            <w:pPr>
+              <w:rPr>
+                <w:rFonts w:ascii="Times New Roman" w:hAnsi="Times New Roman"/>
+                <w:b/>
+                <w:szCs w:val="24"/>
+              </w:rPr>
+            </w:pPr>
+          </w:p>
+        </w:tc>
+        <w:tc>
+          <w:tcPr>
+            <w:tcW w:w="1560" w:type="dxa"/>
+          </w:tcPr>
+          <w:p>
+            <w:pPr>
+              <w:rPr>
+                <w:rFonts w:ascii="Times New Roman" w:hAnsi="Times New Roman"/>
+                <w:b/>
+                <w:szCs w:val="24"/>
+              </w:rPr>
+            </w:pPr>
+          </w:p>
+        </w:tc>
+        <w:tc>
+          <w:tcPr>
+            <w:tcW w:w="1417" w:type="dxa"/>
+          </w:tcPr>
+          <w:p>
+            <w:pPr>
+              <w:rPr>
+                <w:rFonts w:ascii="Times New Roman" w:hAnsi="Times New Roman"/>
+                <w:b/>
+                <w:szCs w:val="24"/>
+              </w:rPr>
+            </w:pPr>
+          </w:p>
+        </w:tc>
+        <w:tc>
+          <w:tcPr>
+            <w:tcW w:w="1333" w:type="dxa"/>
+          </w:tcPr>
+          <w:p>
+            <w:pPr>
+              <w:rPr>
+                <w:rFonts w:ascii="Times New Roman" w:hAnsi="Times New Roman"/>
+                <w:b/>
+                <w:szCs w:val="24"/>
+              </w:rPr>
+            </w:pPr>
+          </w:p>
+        </w:tc>
+        <w:tc>
+          <w:tcPr>
+            <w:tcW w:w="1452" w:type="dxa"/>
+          </w:tcPr>
+          <w:p>
+            <w:pPr>
+              <w:rPr>
+                <w:rFonts w:ascii="Times New Roman" w:hAnsi="Times New Roman"/>
+                <w:b/>
+                <w:szCs w:val="24"/>
+              </w:rPr>
+            </w:pPr>
+          </w:p>
+        </w:tc>
+      </w:tr>
+      <w:tr>
+        <w:trPr>
+          <w:trHeight w:val="216"/>
+        </w:trPr>
+        <w:tc>
+          <w:tcPr>
+            <w:tcW w:w="502" w:type="dxa"/>
+          </w:tcPr>
+          <w:p>
+            <w:pPr>
+              <w:rPr>
+                <w:rFonts w:ascii="Times New Roman" w:hAnsi="Times New Roman"/>
+                <w:szCs w:val="24"/>
+              </w:rPr>
+            </w:pPr>
+            <w:r>
+              <w:rPr>
+                <w:rFonts w:ascii="Times New Roman" w:hAnsi="Times New Roman"/>
+                <w:szCs w:val="24"/>
+              </w:rPr>
+              <w:t>18</w:t>
+            </w:r>
+          </w:p>
+        </w:tc>
+        <w:tc>
+          <w:tcPr>
+            <w:tcW w:w="1134" w:type="dxa"/>
+          </w:tcPr>
+          <w:p>
+            <w:pPr>
+              <w:rPr>
+                <w:rFonts w:ascii="Times New Roman" w:hAnsi="Times New Roman"/>
+                <w:szCs w:val="24"/>
+              </w:rPr>
+            </w:pPr>
+          </w:p>
+        </w:tc>
+        <w:tc>
+          <w:tcPr>
+            <w:tcW w:w="992" w:type="dxa"/>
+          </w:tcPr>
+          <w:p>
+            <w:pPr>
+              <w:rPr>
+                <w:rFonts w:ascii="Times New Roman" w:hAnsi="Times New Roman"/>
+                <w:b/>
+                <w:szCs w:val="24"/>
+              </w:rPr>
+            </w:pPr>
+          </w:p>
+        </w:tc>
+        <w:tc>
+          <w:tcPr>
+            <w:tcW w:w="1417" w:type="dxa"/>
+          </w:tcPr>
+          <w:p>
+            <w:pPr>
+              <w:rPr>
+                <w:rFonts w:ascii="Times New Roman" w:hAnsi="Times New Roman"/>
+                <w:b/>
+                <w:szCs w:val="24"/>
+              </w:rPr>
+            </w:pPr>
+          </w:p>
+        </w:tc>
+        <w:tc>
+          <w:tcPr>
+            <w:tcW w:w="1560" w:type="dxa"/>
+          </w:tcPr>
+          <w:p>
+            <w:pPr>
+              <w:rPr>
+                <w:rFonts w:ascii="Times New Roman" w:hAnsi="Times New Roman"/>
+                <w:b/>
+                <w:szCs w:val="24"/>
+              </w:rPr>
+            </w:pPr>
+          </w:p>
+        </w:tc>
+        <w:tc>
+          <w:tcPr>
+            <w:tcW w:w="1417" w:type="dxa"/>
+          </w:tcPr>
+          <w:p>
+            <w:pPr>
+              <w:rPr>
+                <w:rFonts w:ascii="Times New Roman" w:hAnsi="Times New Roman"/>
+                <w:b/>
+                <w:szCs w:val="24"/>
+              </w:rPr>
+            </w:pPr>
+          </w:p>
+        </w:tc>
+        <w:tc>
+          <w:tcPr>
+            <w:tcW w:w="1333" w:type="dxa"/>
+          </w:tcPr>
+          <w:p>
+            <w:pPr>
+              <w:rPr>
+                <w:rFonts w:ascii="Times New Roman" w:hAnsi="Times New Roman"/>
+                <w:b/>
+                <w:szCs w:val="24"/>
+              </w:rPr>
+            </w:pPr>
+          </w:p>
+        </w:tc>
+        <w:tc>
+          <w:tcPr>
+            <w:tcW w:w="1452" w:type="dxa"/>
+          </w:tcPr>
+          <w:p>
+            <w:pPr>
+              <w:rPr>
+                <w:rFonts w:ascii="Times New Roman" w:hAnsi="Times New Roman"/>
+                <w:b/>
+                <w:szCs w:val="24"/>
+              </w:rPr>
+            </w:pPr>
+          </w:p>
+        </w:tc>
+      </w:tr>
+      <w:tr>
+        <w:trPr>
+          <w:trHeight w:val="216"/>
+        </w:trPr>
+        <w:tc>
+          <w:tcPr>
+            <w:tcW w:w="502" w:type="dxa"/>
+          </w:tcPr>
+          <w:p>
+            <w:pPr>
+              <w:rPr>
+                <w:rFonts w:ascii="Times New Roman" w:hAnsi="Times New Roman"/>
+                <w:szCs w:val="24"/>
+              </w:rPr>
+            </w:pPr>
+            <w:r>
+              <w:rPr>
+                <w:rFonts w:ascii="Times New Roman" w:hAnsi="Times New Roman"/>
+                <w:szCs w:val="24"/>
+              </w:rPr>
+              <w:t>19</w:t>
+            </w:r>
+          </w:p>
+        </w:tc>
+        <w:tc>
+          <w:tcPr>
+            <w:tcW w:w="1134" w:type="dxa"/>
+          </w:tcPr>
+          <w:p>
+            <w:pPr>
+              <w:rPr>
+                <w:rFonts w:ascii="Times New Roman" w:hAnsi="Times New Roman"/>
+                <w:szCs w:val="24"/>
+              </w:rPr>
+            </w:pPr>
+          </w:p>
+        </w:tc>
+        <w:tc>
+          <w:tcPr>
+            <w:tcW w:w="992" w:type="dxa"/>
+          </w:tcPr>
+          <w:p>
+            <w:pPr>
+              <w:rPr>
+                <w:rFonts w:ascii="Times New Roman" w:hAnsi="Times New Roman"/>
+                <w:b/>
+                <w:szCs w:val="24"/>
+              </w:rPr>
+            </w:pPr>
+          </w:p>
+        </w:tc>
+        <w:tc>
+          <w:tcPr>
+            <w:tcW w:w="1417" w:type="dxa"/>
+          </w:tcPr>
+          <w:p>
+            <w:pPr>
+              <w:rPr>
+                <w:rFonts w:ascii="Times New Roman" w:hAnsi="Times New Roman"/>
+                <w:b/>
+                <w:szCs w:val="24"/>
+              </w:rPr>
+            </w:pPr>
+          </w:p>
+        </w:tc>
+        <w:tc>
+          <w:tcPr>
+            <w:tcW w:w="1560" w:type="dxa"/>
+          </w:tcPr>
+          <w:p>
+            <w:pPr>
+              <w:rPr>
+                <w:rFonts w:ascii="Times New Roman" w:hAnsi="Times New Roman"/>
+                <w:b/>
+                <w:szCs w:val="24"/>
+              </w:rPr>
+            </w:pPr>
+          </w:p>
+        </w:tc>
+        <w:tc>
+          <w:tcPr>
+            <w:tcW w:w="1417" w:type="dxa"/>
+          </w:tcPr>
+          <w:p>
+            <w:pPr>
+              <w:rPr>
+                <w:rFonts w:ascii="Times New Roman" w:hAnsi="Times New Roman"/>
+                <w:b/>
+                <w:szCs w:val="24"/>
+              </w:rPr>
+            </w:pPr>
+          </w:p>
+        </w:tc>
+        <w:tc>
+          <w:tcPr>
+            <w:tcW w:w="1333" w:type="dxa"/>
+          </w:tcPr>
+          <w:p>
+            <w:pPr>
+              <w:rPr>
+                <w:rFonts w:ascii="Times New Roman" w:hAnsi="Times New Roman"/>
+                <w:b/>
+                <w:szCs w:val="24"/>
+              </w:rPr>
+            </w:pPr>
+          </w:p>
+        </w:tc>
+        <w:tc>
+          <w:tcPr>
+            <w:tcW w:w="1452" w:type="dxa"/>
+          </w:tcPr>
+          <w:p>
+            <w:pPr>
+              <w:rPr>
+                <w:rFonts w:ascii="Times New Roman" w:hAnsi="Times New Roman"/>
+                <w:b/>
+                <w:szCs w:val="24"/>
+              </w:rPr>
+            </w:pPr>
+          </w:p>
+        </w:tc>
+      </w:tr>
+      <w:tr>
+        <w:trPr>
+          <w:trHeight w:val="216"/>
+        </w:trPr>
+        <w:tc>
+          <w:tcPr>
+            <w:tcW w:w="502" w:type="dxa"/>
+          </w:tcPr>
+          <w:p>
+            <w:pPr>
+              <w:rPr>
+                <w:rFonts w:ascii="Times New Roman" w:hAnsi="Times New Roman"/>
+                <w:szCs w:val="24"/>
+              </w:rPr>
+            </w:pPr>
+            <w:r>
+              <w:rPr>
+                <w:rFonts w:ascii="Times New Roman" w:hAnsi="Times New Roman"/>
+                <w:szCs w:val="24"/>
+              </w:rPr>
+              <w:t>20</w:t>
+            </w:r>
+          </w:p>
+        </w:tc>
+        <w:tc>
+          <w:tcPr>
+            <w:tcW w:w="1134" w:type="dxa"/>
+          </w:tcPr>
+          <w:p>
+            <w:pPr>
+              <w:rPr>
+                <w:rFonts w:ascii="Times New Roman" w:hAnsi="Times New Roman"/>
+                <w:szCs w:val="24"/>
+              </w:rPr>
+            </w:pPr>
+          </w:p>
+        </w:tc>
+        <w:tc>
+          <w:tcPr>
+            <w:tcW w:w="992" w:type="dxa"/>
+          </w:tcPr>
+          <w:p>
+            <w:pPr>
+              <w:rPr>
+                <w:rFonts w:ascii="Times New Roman" w:hAnsi="Times New Roman"/>
+                <w:b/>
+                <w:szCs w:val="24"/>
+              </w:rPr>
+            </w:pPr>
+          </w:p>
+        </w:tc>
+        <w:tc>
+          <w:tcPr>
+            <w:tcW w:w="1417" w:type="dxa"/>
+          </w:tcPr>
+          <w:p>
+            <w:pPr>
+              <w:rPr>
+                <w:rFonts w:ascii="Times New Roman" w:hAnsi="Times New Roman"/>
+                <w:b/>
+                <w:szCs w:val="24"/>
+              </w:rPr>
+            </w:pPr>
+          </w:p>
+        </w:tc>
+        <w:tc>
+          <w:tcPr>
+            <w:tcW w:w="1560" w:type="dxa"/>
+          </w:tcPr>
+          <w:p>
+            <w:pPr>
+              <w:rPr>
+                <w:rFonts w:ascii="Times New Roman" w:hAnsi="Times New Roman"/>
+                <w:b/>
+                <w:szCs w:val="24"/>
+              </w:rPr>
+            </w:pPr>
+          </w:p>
+        </w:tc>
+        <w:tc>
+          <w:tcPr>
+            <w:tcW w:w="1417" w:type="dxa"/>
+          </w:tcPr>
+          <w:p>
+            <w:pPr>
+              <w:rPr>
+                <w:rFonts w:ascii="Times New Roman" w:hAnsi="Times New Roman"/>
+                <w:b/>
+                <w:szCs w:val="24"/>
+              </w:rPr>
+            </w:pPr>
+          </w:p>
+        </w:tc>
+        <w:tc>
+          <w:tcPr>
+            <w:tcW w:w="1333" w:type="dxa"/>
           </w:tcPr>
           <w:p>
             <w:pPr>
@@ -10610,7 +12645,7 @@
       <w:rPr>
         <w:noProof/>
       </w:rPr>
-      <w:t>16</w:t>
+      <w:t>1</w:t>
     </w:r>
     <w:r>
       <w:rPr>
@@ -13251,6 +15286,13 @@
     <w:lsdException w:name="Table Grid" w:uiPriority="39"/>
     <w:lsdException w:name="Table Theme" w:semiHidden="1" w:unhideWhenUsed="1"/>
     <w:lsdException w:name="No Spacing" w:qFormat="1"/>
+    <w:lsdException w:name="Light Shading"/>
+    <w:lsdException w:name="Light List"/>
+    <w:lsdException w:name="Light Grid"/>
+    <w:lsdException w:name="Medium Shading 1"/>
+    <w:lsdException w:name="Medium Shading 2"/>
+    <w:lsdException w:name="Medium List 1"/>
+    <w:lsdException w:name="Medium List 2"/>
     <w:lsdException w:name="Medium Grid 1"/>
     <w:lsdException w:name="Medium Grid 2" w:uiPriority="1" w:qFormat="1"/>
     <w:lsdException w:name="Medium Grid 3" w:uiPriority="60"/>
@@ -13360,8 +15402,8 @@
     <w:lsdException w:name="Plain Table 5" w:uiPriority="31" w:qFormat="1"/>
     <w:lsdException w:name="Grid Table Light" w:uiPriority="32" w:qFormat="1"/>
     <w:lsdException w:name="Grid Table 1 Light" w:uiPriority="33" w:qFormat="1"/>
-    <w:lsdException w:name="Grid Table 2" w:semiHidden="1" w:uiPriority="37" w:unhideWhenUsed="1"/>
-    <w:lsdException w:name="Grid Table 3" w:semiHidden="1" w:uiPriority="39" w:unhideWhenUsed="1" w:qFormat="1"/>
+    <w:lsdException w:name="Grid Table 2" w:uiPriority="37"/>
+    <w:lsdException w:name="Grid Table 3" w:uiPriority="39" w:qFormat="1"/>
     <w:lsdException w:name="Grid Table 4" w:uiPriority="49"/>
     <w:lsdException w:name="Grid Table 5 Dark" w:uiPriority="50"/>
     <w:lsdException w:name="Grid Table 6 Colorful" w:uiPriority="51"/>
@@ -13538,6 +15580,7 @@
   <w:style w:type="character" w:default="1" w:styleId="DefaultParagraphFont">
     <w:name w:val="Default Paragraph Font"/>
     <w:uiPriority w:val="1"/>
+    <w:semiHidden/>
     <w:unhideWhenUsed/>
   </w:style>
   <w:style w:type="table" w:default="1" w:styleId="TableNormal">
@@ -13573,8 +15616,8 @@
       <w:szCs w:val="32"/>
     </w:rPr>
   </w:style>
-  <w:style w:type="paragraph" w:styleId="MediumGrid2">
-    <w:name w:val="Medium Grid 2"/>
+  <w:style w:type="paragraph" w:customStyle="1" w:styleId="MediumGrid21">
+    <w:name w:val="Medium Grid 21"/>
     <w:uiPriority w:val="1"/>
     <w:qFormat/>
     <w:rsid w:val="007C52A4"/>
@@ -13584,8 +15627,8 @@
       <w:lang w:eastAsia="en-US"/>
     </w:rPr>
   </w:style>
-  <w:style w:type="paragraph" w:styleId="GridTable3">
-    <w:name w:val="Grid Table 3"/>
+  <w:style w:type="paragraph" w:customStyle="1" w:styleId="GridTable31">
+    <w:name w:val="Grid Table 31"/>
     <w:basedOn w:val="Heading1"/>
     <w:next w:val="Normal"/>
     <w:uiPriority w:val="39"/>
@@ -13635,8 +15678,8 @@
       <w:szCs w:val="26"/>
     </w:rPr>
   </w:style>
-  <w:style w:type="paragraph" w:styleId="ColorfulList-Accent1">
-    <w:name w:val="Colorful List Accent 1"/>
+  <w:style w:type="paragraph" w:customStyle="1" w:styleId="ColorfulList-Accent11">
+    <w:name w:val="Colorful List - Accent 11"/>
     <w:basedOn w:val="Normal"/>
     <w:uiPriority w:val="34"/>
     <w:qFormat/>
@@ -14343,7 +16386,7 @@
 </file>
 
 <file path=customXml/itemProps1.xml><?xml version="1.0" encoding="utf-8"?>
-<ds:datastoreItem xmlns:ds="http://schemas.openxmlformats.org/officeDocument/2006/customXml" ds:itemID="{60AA8184-9A54-4A30-A745-1E8F45010D7A}">
+<ds:datastoreItem xmlns:ds="http://schemas.openxmlformats.org/officeDocument/2006/customXml" ds:itemID="{0C7C0ACA-1CE0-44DD-9D32-A1C2989144ED}">
   <ds:schemaRefs>
     <ds:schemaRef ds:uri="http://schemas.openxmlformats.org/officeDocument/2006/bibliography"/>
   </ds:schemaRefs>

</xml_diff>